<commit_message>
submitted lab6 and update readme
</commit_message>
<xml_diff>
--- a/labs/lab6/Lab6.docx
+++ b/labs/lab6/Lab6.docx
@@ -20,15 +20,13 @@
     <w:p>
       <w:pPr>
         <w:rPr>
-          <w:rFonts w:ascii="Times New Roman" w:eastAsia="Times New Roman" w:hAnsi="Times New Roman" w:cs="Times New Roman"/>
-        </w:rPr>
-      </w:pPr>
-      <w:r>
-        <w:rPr>
-          <w:rFonts w:ascii="Helvetica Neue" w:eastAsia="Times New Roman" w:hAnsi="Helvetica Neue" w:cs="Times New Roman"/>
+          <w:rFonts w:ascii="Times" w:eastAsia="Times New Roman" w:hAnsi="Times" w:cs="Times New Roman"/>
+        </w:rPr>
+      </w:pPr>
+      <w:r>
+        <w:rPr>
+          <w:rFonts w:ascii="Times" w:eastAsia="Times New Roman" w:hAnsi="Times" w:cs="Times New Roman"/>
           <w:color w:val="000000"/>
-          <w:sz w:val="21"/>
-          <w:szCs w:val="21"/>
           <w:shd w:val="clear" w:color="auto" w:fill="FFFFFF"/>
         </w:rPr>
         <w:t>Why the throughput achieved by flow tcp2 is higher than tcp1 between time span 6 sec to 8 sec?</w:t>
@@ -38,8 +36,233 @@
       <w:pPr>
         <w:rPr>
           <w:rFonts w:ascii="Times" w:hAnsi="Times"/>
-        </w:rPr>
-      </w:pPr>
+          <w:color w:val="4472C4" w:themeColor="accent1"/>
+        </w:rPr>
+      </w:pPr>
+      <w:r>
+        <w:rPr>
+          <w:rFonts w:ascii="Times" w:hAnsi="Times"/>
+          <w:color w:val="4472C4" w:themeColor="accent1"/>
+        </w:rPr>
+        <w:t>[</w:t>
+      </w:r>
+      <w:r>
+        <w:rPr>
+          <w:rFonts w:ascii="Times" w:hAnsi="Times"/>
+          <w:color w:val="4472C4" w:themeColor="accent1"/>
+        </w:rPr>
+        <w:t xml:space="preserve">n3 </w:t>
+      </w:r>
+      <w:r>
+        <w:rPr>
+          <w:rFonts w:ascii="Times" w:hAnsi="Times"/>
+          <w:color w:val="4472C4" w:themeColor="accent1"/>
+        </w:rPr>
+        <w:sym w:font="Wingdings" w:char="F0E0"/>
+      </w:r>
+      <w:r>
+        <w:rPr>
+          <w:rFonts w:ascii="Times" w:hAnsi="Times"/>
+          <w:color w:val="4472C4" w:themeColor="accent1"/>
+        </w:rPr>
+        <w:t xml:space="preserve"> n2</w:t>
+      </w:r>
+      <w:r>
+        <w:rPr>
+          <w:rFonts w:ascii="Times" w:hAnsi="Times"/>
+          <w:color w:val="4472C4" w:themeColor="accent1"/>
+        </w:rPr>
+        <w:t>]</w:t>
+      </w:r>
+      <w:r>
+        <w:rPr>
+          <w:rFonts w:ascii="Times" w:hAnsi="Times"/>
+          <w:color w:val="4472C4" w:themeColor="accent1"/>
+        </w:rPr>
+        <w:t xml:space="preserve"> (10 Mbps) has a larger bandwidth than </w:t>
+      </w:r>
+      <w:r>
+        <w:rPr>
+          <w:rFonts w:ascii="Times" w:hAnsi="Times"/>
+          <w:color w:val="4472C4" w:themeColor="accent1"/>
+        </w:rPr>
+        <w:t>[</w:t>
+      </w:r>
+      <w:r>
+        <w:rPr>
+          <w:rFonts w:ascii="Times" w:hAnsi="Times"/>
+          <w:color w:val="4472C4" w:themeColor="accent1"/>
+        </w:rPr>
+        <w:t xml:space="preserve">n0 </w:t>
+      </w:r>
+      <w:r>
+        <w:rPr>
+          <w:rFonts w:ascii="Times" w:hAnsi="Times"/>
+          <w:color w:val="4472C4" w:themeColor="accent1"/>
+        </w:rPr>
+        <w:sym w:font="Wingdings" w:char="F0E0"/>
+      </w:r>
+      <w:r>
+        <w:rPr>
+          <w:rFonts w:ascii="Times" w:hAnsi="Times"/>
+          <w:color w:val="4472C4" w:themeColor="accent1"/>
+        </w:rPr>
+        <w:t xml:space="preserve"> n1 </w:t>
+      </w:r>
+      <w:r>
+        <w:rPr>
+          <w:rFonts w:ascii="Times" w:hAnsi="Times"/>
+          <w:color w:val="4472C4" w:themeColor="accent1"/>
+        </w:rPr>
+        <w:sym w:font="Wingdings" w:char="F0E0"/>
+      </w:r>
+      <w:r>
+        <w:rPr>
+          <w:rFonts w:ascii="Times" w:hAnsi="Times"/>
+          <w:color w:val="4472C4" w:themeColor="accent1"/>
+        </w:rPr>
+        <w:t xml:space="preserve"> n2</w:t>
+      </w:r>
+      <w:r>
+        <w:rPr>
+          <w:rFonts w:ascii="Times" w:hAnsi="Times"/>
+          <w:color w:val="4472C4" w:themeColor="accent1"/>
+        </w:rPr>
+        <w:t>]</w:t>
+      </w:r>
+      <w:r>
+        <w:rPr>
+          <w:rFonts w:ascii="Times" w:hAnsi="Times"/>
+          <w:color w:val="4472C4" w:themeColor="accent1"/>
+        </w:rPr>
+        <w:t xml:space="preserve"> (2.5 Mbps)</w:t>
+      </w:r>
+      <w:r>
+        <w:rPr>
+          <w:rFonts w:ascii="Times" w:hAnsi="Times"/>
+          <w:color w:val="4472C4" w:themeColor="accent1"/>
+        </w:rPr>
+        <w:t xml:space="preserve">. </w:t>
+      </w:r>
+      <w:r>
+        <w:rPr>
+          <w:rFonts w:ascii="Times" w:hAnsi="Times"/>
+          <w:color w:val="4472C4" w:themeColor="accent1"/>
+        </w:rPr>
+        <w:t>[</w:t>
+      </w:r>
+      <w:r>
+        <w:rPr>
+          <w:rFonts w:ascii="Times" w:hAnsi="Times"/>
+          <w:color w:val="4472C4" w:themeColor="accent1"/>
+        </w:rPr>
+        <w:t xml:space="preserve">n3 </w:t>
+      </w:r>
+      <w:r>
+        <w:rPr>
+          <w:rFonts w:ascii="Times" w:hAnsi="Times"/>
+          <w:color w:val="4472C4" w:themeColor="accent1"/>
+        </w:rPr>
+        <w:sym w:font="Wingdings" w:char="F0E0"/>
+      </w:r>
+      <w:r>
+        <w:rPr>
+          <w:rFonts w:ascii="Times" w:hAnsi="Times"/>
+          <w:color w:val="4472C4" w:themeColor="accent1"/>
+        </w:rPr>
+        <w:t xml:space="preserve"> n2</w:t>
+      </w:r>
+      <w:r>
+        <w:rPr>
+          <w:rFonts w:ascii="Times" w:hAnsi="Times"/>
+          <w:color w:val="4472C4" w:themeColor="accent1"/>
+        </w:rPr>
+        <w:t>]</w:t>
+      </w:r>
+      <w:r>
+        <w:rPr>
+          <w:rFonts w:ascii="Times" w:hAnsi="Times"/>
+          <w:color w:val="4472C4" w:themeColor="accent1"/>
+        </w:rPr>
+        <w:t xml:space="preserve"> will have more package</w:t>
+      </w:r>
+      <w:r>
+        <w:rPr>
+          <w:rFonts w:ascii="Times" w:hAnsi="Times"/>
+          <w:color w:val="4472C4" w:themeColor="accent1"/>
+        </w:rPr>
+        <w:t xml:space="preserve"> and after adjustment </w:t>
+      </w:r>
+      <w:r>
+        <w:rPr>
+          <w:rFonts w:ascii="Times" w:hAnsi="Times"/>
+          <w:color w:val="4472C4" w:themeColor="accent1"/>
+        </w:rPr>
+        <w:t>[</w:t>
+      </w:r>
+      <w:r>
+        <w:rPr>
+          <w:rFonts w:ascii="Times" w:hAnsi="Times"/>
+          <w:color w:val="4472C4" w:themeColor="accent1"/>
+        </w:rPr>
+        <w:t xml:space="preserve">n3 </w:t>
+      </w:r>
+      <w:r>
+        <w:rPr>
+          <w:rFonts w:ascii="Times" w:hAnsi="Times"/>
+          <w:color w:val="4472C4" w:themeColor="accent1"/>
+        </w:rPr>
+        <w:sym w:font="Wingdings" w:char="F0E0"/>
+      </w:r>
+      <w:r>
+        <w:rPr>
+          <w:rFonts w:ascii="Times" w:hAnsi="Times"/>
+          <w:color w:val="4472C4" w:themeColor="accent1"/>
+        </w:rPr>
+        <w:t xml:space="preserve"> n2 </w:t>
+      </w:r>
+      <w:r>
+        <w:rPr>
+          <w:rFonts w:ascii="Times" w:hAnsi="Times"/>
+          <w:color w:val="4472C4" w:themeColor="accent1"/>
+        </w:rPr>
+        <w:sym w:font="Wingdings" w:char="F0E0"/>
+      </w:r>
+      <w:r>
+        <w:rPr>
+          <w:rFonts w:ascii="Times" w:hAnsi="Times"/>
+          <w:color w:val="4472C4" w:themeColor="accent1"/>
+        </w:rPr>
+        <w:t xml:space="preserve"> n4 </w:t>
+      </w:r>
+      <w:r>
+        <w:rPr>
+          <w:rFonts w:ascii="Times" w:hAnsi="Times"/>
+          <w:color w:val="4472C4" w:themeColor="accent1"/>
+        </w:rPr>
+        <w:sym w:font="Wingdings" w:char="F0E0"/>
+      </w:r>
+      <w:r>
+        <w:rPr>
+          <w:rFonts w:ascii="Times" w:hAnsi="Times"/>
+          <w:color w:val="4472C4" w:themeColor="accent1"/>
+        </w:rPr>
+        <w:t xml:space="preserve"> n5</w:t>
+      </w:r>
+      <w:r>
+        <w:rPr>
+          <w:rFonts w:ascii="Times" w:hAnsi="Times"/>
+          <w:color w:val="4472C4" w:themeColor="accent1"/>
+        </w:rPr>
+        <w:t>]</w:t>
+      </w:r>
+      <w:r>
+        <w:rPr>
+          <w:rFonts w:ascii="Times" w:hAnsi="Times"/>
+          <w:color w:val="4472C4" w:themeColor="accent1"/>
+        </w:rPr>
+        <w:t xml:space="preserve"> at about 6 sec, the throughput of tcp2 is larger than tcp1</w:t>
+      </w:r>
     </w:p>
     <w:p>
       <w:pPr>
@@ -67,15 +290,13 @@
     <w:p>
       <w:pPr>
         <w:rPr>
-          <w:rFonts w:ascii="Times New Roman" w:eastAsia="Times New Roman" w:hAnsi="Times New Roman" w:cs="Times New Roman"/>
-        </w:rPr>
-      </w:pPr>
-      <w:r>
-        <w:rPr>
-          <w:rFonts w:ascii="Helvetica Neue" w:eastAsia="Times New Roman" w:hAnsi="Helvetica Neue" w:cs="Times New Roman"/>
+          <w:rFonts w:ascii="Times" w:eastAsia="Times New Roman" w:hAnsi="Times" w:cs="Times New Roman"/>
+        </w:rPr>
+      </w:pPr>
+      <w:r>
+        <w:rPr>
+          <w:rFonts w:ascii="Times" w:eastAsia="Times New Roman" w:hAnsi="Times" w:cs="Times New Roman"/>
           <w:color w:val="000000"/>
-          <w:sz w:val="21"/>
-          <w:szCs w:val="21"/>
           <w:shd w:val="clear" w:color="auto" w:fill="FFFFFF"/>
         </w:rPr>
         <w:t>Why the throughput for flow tcp1 is fluctuating between time span 0.5 sec to 2 sec?</w:t>
@@ -85,9 +306,34 @@
       <w:pPr>
         <w:rPr>
           <w:rFonts w:ascii="Times" w:hAnsi="Times"/>
-          <w:lang w:val="en-US"/>
-        </w:rPr>
-      </w:pPr>
+          <w:color w:val="4472C4" w:themeColor="accent1"/>
+          <w:lang w:val="en-US"/>
+        </w:rPr>
+      </w:pPr>
+      <w:r>
+        <w:rPr>
+          <w:rFonts w:ascii="Times" w:hAnsi="Times"/>
+          <w:color w:val="4472C4" w:themeColor="accent1"/>
+          <w:lang w:val="en-US"/>
+        </w:rPr>
+        <w:t>Because of congestion control, it is adjusting its congestion window</w:t>
+      </w:r>
+      <w:r>
+        <w:rPr>
+          <w:rFonts w:ascii="Times" w:hAnsi="Times"/>
+          <w:color w:val="4472C4" w:themeColor="accent1"/>
+          <w:lang w:val="en-US"/>
+        </w:rPr>
+        <w:t xml:space="preserve"> </w:t>
+      </w:r>
+      <w:r>
+        <w:rPr>
+          <w:rFonts w:ascii="Times" w:hAnsi="Times"/>
+          <w:color w:val="4472C4" w:themeColor="accent1"/>
+          <w:lang w:val="en-US"/>
+        </w:rPr>
+        <w:t>and starting slow start phase.</w:t>
+      </w:r>
     </w:p>
     <w:p>
       <w:pPr>
@@ -115,15 +361,13 @@
     <w:p>
       <w:pPr>
         <w:rPr>
-          <w:rFonts w:ascii="Times New Roman" w:eastAsia="Times New Roman" w:hAnsi="Times New Roman" w:cs="Times New Roman"/>
-        </w:rPr>
-      </w:pPr>
-      <w:r>
-        <w:rPr>
-          <w:rFonts w:ascii="Helvetica Neue" w:eastAsia="Times New Roman" w:hAnsi="Helvetica Neue" w:cs="Times New Roman"/>
+          <w:rFonts w:ascii="Times" w:eastAsia="Times New Roman" w:hAnsi="Times" w:cs="Times New Roman"/>
+        </w:rPr>
+      </w:pPr>
+      <w:r>
+        <w:rPr>
+          <w:rFonts w:ascii="Times" w:eastAsia="Times New Roman" w:hAnsi="Times" w:cs="Times New Roman"/>
           <w:color w:val="000000"/>
-          <w:sz w:val="21"/>
-          <w:szCs w:val="21"/>
           <w:shd w:val="clear" w:color="auto" w:fill="FFFFFF"/>
         </w:rPr>
         <w:t>Why is the maximum throughput achieved by any one flow capped at around 1.5Mbps?</w:t>
@@ -133,37 +377,333 @@
       <w:pPr>
         <w:rPr>
           <w:rFonts w:ascii="Times" w:hAnsi="Times"/>
-          <w:lang w:val="en-US"/>
-        </w:rPr>
-      </w:pPr>
-    </w:p>
-    <w:p>
-      <w:pPr>
-        <w:rPr>
-          <w:rFonts w:ascii="Times" w:hAnsi="Times"/>
-          <w:lang w:val="en-US"/>
-        </w:rPr>
-      </w:pPr>
-      <w:r>
-        <w:rPr>
-          <w:rFonts w:ascii="Times" w:hAnsi="Times"/>
-          <w:lang w:val="en-US"/>
-        </w:rPr>
+          <w:color w:val="4472C4" w:themeColor="accent1"/>
+          <w:lang w:val="en-US"/>
+        </w:rPr>
+      </w:pPr>
+      <w:r>
+        <w:rPr>
+          <w:rFonts w:ascii="Times" w:hAnsi="Times"/>
+          <w:color w:val="4472C4" w:themeColor="accent1"/>
+          <w:lang w:val="en-US"/>
+        </w:rPr>
+        <w:t>n2 will drop incoming packets from n0 and n3, which leads to window size decreasing and starting slow start phase.</w:t>
+      </w:r>
+      <w:r>
+        <w:rPr>
+          <w:rFonts w:ascii="Times" w:hAnsi="Times"/>
+          <w:color w:val="4472C4" w:themeColor="accent1"/>
+          <w:lang w:val="en-US"/>
+        </w:rPr>
+        <w:t xml:space="preserve"> Since tcp2 enters, it increases the package loss or delay in</w:t>
+      </w:r>
+      <w:r>
+        <w:rPr>
+          <w:rFonts w:ascii="Times" w:hAnsi="Times"/>
+          <w:color w:val="4472C4" w:themeColor="accent1"/>
+          <w:lang w:val="en-US"/>
+        </w:rPr>
+        <w:t xml:space="preserve"> </w:t>
+      </w:r>
+      <w:r>
+        <w:rPr>
+          <w:rFonts w:ascii="Times" w:hAnsi="Times"/>
+          <w:color w:val="4472C4" w:themeColor="accent1"/>
+          <w:lang w:val="en-US"/>
+        </w:rPr>
+        <w:t>tcp1 which results in tcp1 not able to achieve a higher throughput and leads to a lower throughput</w:t>
+      </w:r>
+    </w:p>
+    <w:p>
+      <w:pPr>
+        <w:rPr>
+          <w:rFonts w:ascii="Times" w:hAnsi="Times"/>
+          <w:lang w:val="en-US"/>
+        </w:rPr>
+      </w:pPr>
+    </w:p>
+    <w:p>
+      <w:pPr>
+        <w:rPr>
+          <w:rFonts w:ascii="Times" w:hAnsi="Times"/>
+          <w:lang w:val="en-US"/>
+        </w:rPr>
+      </w:pPr>
+    </w:p>
+    <w:p>
+      <w:pPr>
+        <w:rPr>
+          <w:rFonts w:ascii="Times" w:hAnsi="Times"/>
+          <w:lang w:val="en-US"/>
+        </w:rPr>
+      </w:pPr>
+    </w:p>
+    <w:p>
+      <w:pPr>
+        <w:rPr>
+          <w:rFonts w:ascii="Times" w:hAnsi="Times"/>
+          <w:lang w:val="en-US"/>
+        </w:rPr>
+      </w:pPr>
+    </w:p>
+    <w:p>
+      <w:pPr>
+        <w:rPr>
+          <w:rFonts w:ascii="Times" w:hAnsi="Times"/>
+          <w:lang w:val="en-US"/>
+        </w:rPr>
+      </w:pPr>
+    </w:p>
+    <w:p>
+      <w:pPr>
+        <w:rPr>
+          <w:rFonts w:ascii="Times" w:hAnsi="Times"/>
+          <w:lang w:val="en-US"/>
+        </w:rPr>
+      </w:pPr>
+    </w:p>
+    <w:p>
+      <w:pPr>
+        <w:rPr>
+          <w:rFonts w:ascii="Times" w:hAnsi="Times"/>
+          <w:lang w:val="en-US"/>
+        </w:rPr>
+      </w:pPr>
+    </w:p>
+    <w:p>
+      <w:pPr>
+        <w:rPr>
+          <w:rFonts w:ascii="Times" w:hAnsi="Times"/>
+          <w:lang w:val="en-US"/>
+        </w:rPr>
+      </w:pPr>
+    </w:p>
+    <w:p>
+      <w:pPr>
+        <w:rPr>
+          <w:rFonts w:ascii="Times" w:hAnsi="Times"/>
+          <w:lang w:val="en-US"/>
+        </w:rPr>
+      </w:pPr>
+    </w:p>
+    <w:p>
+      <w:pPr>
+        <w:rPr>
+          <w:rFonts w:ascii="Times" w:hAnsi="Times"/>
+          <w:lang w:val="en-US"/>
+        </w:rPr>
+      </w:pPr>
+    </w:p>
+    <w:p>
+      <w:pPr>
+        <w:rPr>
+          <w:rFonts w:ascii="Times" w:hAnsi="Times"/>
+          <w:lang w:val="en-US"/>
+        </w:rPr>
+      </w:pPr>
+    </w:p>
+    <w:p>
+      <w:pPr>
+        <w:rPr>
+          <w:rFonts w:ascii="Times" w:hAnsi="Times"/>
+          <w:lang w:val="en-US"/>
+        </w:rPr>
+      </w:pPr>
+    </w:p>
+    <w:p>
+      <w:pPr>
+        <w:rPr>
+          <w:rFonts w:ascii="Times" w:hAnsi="Times"/>
+          <w:lang w:val="en-US"/>
+        </w:rPr>
+      </w:pPr>
+    </w:p>
+    <w:p>
+      <w:pPr>
+        <w:rPr>
+          <w:rFonts w:ascii="Times" w:hAnsi="Times"/>
+          <w:lang w:val="en-US"/>
+        </w:rPr>
+      </w:pPr>
+    </w:p>
+    <w:p>
+      <w:pPr>
+        <w:rPr>
+          <w:rFonts w:ascii="Times" w:hAnsi="Times"/>
+          <w:lang w:val="en-US"/>
+        </w:rPr>
+      </w:pPr>
+    </w:p>
+    <w:p>
+      <w:pPr>
+        <w:rPr>
+          <w:rFonts w:ascii="Times" w:hAnsi="Times"/>
+          <w:lang w:val="en-US"/>
+        </w:rPr>
+      </w:pPr>
+    </w:p>
+    <w:p>
+      <w:pPr>
+        <w:rPr>
+          <w:rFonts w:ascii="Times" w:hAnsi="Times"/>
+          <w:lang w:val="en-US"/>
+        </w:rPr>
+      </w:pPr>
+    </w:p>
+    <w:p>
+      <w:pPr>
+        <w:rPr>
+          <w:rFonts w:ascii="Times" w:hAnsi="Times"/>
+          <w:lang w:val="en-US"/>
+        </w:rPr>
+      </w:pPr>
+    </w:p>
+    <w:p>
+      <w:pPr>
+        <w:rPr>
+          <w:rFonts w:ascii="Times" w:hAnsi="Times"/>
+          <w:lang w:val="en-US"/>
+        </w:rPr>
+      </w:pPr>
+    </w:p>
+    <w:p>
+      <w:pPr>
+        <w:rPr>
+          <w:rFonts w:ascii="Times" w:hAnsi="Times"/>
+          <w:lang w:val="en-US"/>
+        </w:rPr>
+      </w:pPr>
+    </w:p>
+    <w:p>
+      <w:pPr>
+        <w:rPr>
+          <w:rFonts w:ascii="Times" w:hAnsi="Times"/>
+          <w:lang w:val="en-US"/>
+        </w:rPr>
+      </w:pPr>
+    </w:p>
+    <w:p>
+      <w:pPr>
+        <w:rPr>
+          <w:rFonts w:ascii="Times" w:hAnsi="Times"/>
+          <w:lang w:val="en-US"/>
+        </w:rPr>
+      </w:pPr>
+    </w:p>
+    <w:p>
+      <w:pPr>
+        <w:rPr>
+          <w:rFonts w:ascii="Times" w:hAnsi="Times"/>
+          <w:lang w:val="en-US"/>
+        </w:rPr>
+      </w:pPr>
+    </w:p>
+    <w:p>
+      <w:pPr>
+        <w:rPr>
+          <w:rFonts w:ascii="Times" w:hAnsi="Times"/>
+          <w:lang w:val="en-US"/>
+        </w:rPr>
+      </w:pPr>
+    </w:p>
+    <w:p>
+      <w:pPr>
+        <w:rPr>
+          <w:rFonts w:ascii="Times" w:hAnsi="Times"/>
+          <w:lang w:val="en-US"/>
+        </w:rPr>
+      </w:pPr>
+    </w:p>
+    <w:p>
+      <w:pPr>
+        <w:rPr>
+          <w:rFonts w:ascii="Times" w:hAnsi="Times"/>
+          <w:lang w:val="en-US"/>
+        </w:rPr>
+      </w:pPr>
+    </w:p>
+    <w:p>
+      <w:pPr>
+        <w:rPr>
+          <w:rFonts w:ascii="Times" w:hAnsi="Times"/>
+          <w:lang w:val="en-US"/>
+        </w:rPr>
+      </w:pPr>
+    </w:p>
+    <w:p>
+      <w:pPr>
+        <w:rPr>
+          <w:rFonts w:ascii="Times" w:hAnsi="Times"/>
+          <w:lang w:val="en-US"/>
+        </w:rPr>
+      </w:pPr>
+    </w:p>
+    <w:p>
+      <w:pPr>
+        <w:rPr>
+          <w:rFonts w:ascii="Times" w:hAnsi="Times"/>
+          <w:lang w:val="en-US"/>
+        </w:rPr>
+      </w:pPr>
+    </w:p>
+    <w:p>
+      <w:pPr>
+        <w:rPr>
+          <w:rFonts w:ascii="Times" w:hAnsi="Times"/>
+          <w:lang w:val="en-US"/>
+        </w:rPr>
+      </w:pPr>
+    </w:p>
+    <w:p>
+      <w:pPr>
+        <w:rPr>
+          <w:rFonts w:ascii="Times" w:hAnsi="Times"/>
+          <w:lang w:val="en-US"/>
+        </w:rPr>
+      </w:pPr>
+    </w:p>
+    <w:p>
+      <w:pPr>
+        <w:rPr>
+          <w:rFonts w:ascii="Times" w:hAnsi="Times"/>
+          <w:lang w:val="en-US"/>
+        </w:rPr>
+      </w:pPr>
+    </w:p>
+    <w:p>
+      <w:pPr>
+        <w:rPr>
+          <w:rFonts w:ascii="Times" w:hAnsi="Times"/>
+          <w:lang w:val="en-US"/>
+        </w:rPr>
+      </w:pPr>
+    </w:p>
+    <w:p>
+      <w:pPr>
+        <w:rPr>
+          <w:rFonts w:ascii="Times" w:hAnsi="Times"/>
+          <w:lang w:val="en-US"/>
+        </w:rPr>
+      </w:pPr>
+      <w:r>
+        <w:rPr>
+          <w:rFonts w:ascii="Times" w:hAnsi="Times"/>
+          <w:lang w:val="en-US"/>
+        </w:rPr>
+        <w:lastRenderedPageBreak/>
         <w:t>2.1</w:t>
       </w:r>
     </w:p>
     <w:p>
       <w:pPr>
         <w:rPr>
-          <w:rFonts w:ascii="Times New Roman" w:eastAsia="Times New Roman" w:hAnsi="Times New Roman" w:cs="Times New Roman"/>
-        </w:rPr>
-      </w:pPr>
-      <w:r>
-        <w:rPr>
-          <w:rFonts w:ascii="Helvetica Neue" w:eastAsia="Times New Roman" w:hAnsi="Helvetica Neue" w:cs="Times New Roman"/>
+          <w:rFonts w:ascii="Times" w:eastAsia="Times New Roman" w:hAnsi="Times" w:cs="Times New Roman"/>
+        </w:rPr>
+      </w:pPr>
+      <w:r>
+        <w:rPr>
+          <w:rFonts w:ascii="Times" w:eastAsia="Times New Roman" w:hAnsi="Times" w:cs="Times New Roman"/>
           <w:color w:val="000000"/>
-          <w:sz w:val="21"/>
-          <w:szCs w:val="21"/>
           <w:shd w:val="clear" w:color="auto" w:fill="FFFFFF"/>
         </w:rPr>
         <w:t>Which data size has caused fragmentation and why? Which host/router has fragmented the original datagram? How many fragments have been created when data size is specified as 2000?</w:t>
@@ -173,8 +713,53 @@
       <w:pPr>
         <w:rPr>
           <w:rFonts w:ascii="Times" w:hAnsi="Times"/>
-        </w:rPr>
-      </w:pPr>
+          <w:color w:val="4472C4" w:themeColor="accent1"/>
+        </w:rPr>
+      </w:pPr>
+      <w:r>
+        <w:rPr>
+          <w:rFonts w:ascii="Times" w:hAnsi="Times"/>
+          <w:color w:val="4472C4" w:themeColor="accent1"/>
+        </w:rPr>
+        <w:t xml:space="preserve">The data size 2000 and 3500 because by default the maximum segment size is 1500 bytes. </w:t>
+      </w:r>
+      <w:r>
+        <w:rPr>
+          <w:rFonts w:ascii="Times" w:hAnsi="Times"/>
+          <w:color w:val="4472C4" w:themeColor="accent1"/>
+        </w:rPr>
+        <w:t>Any package larger will get fragmented to smaller segments.</w:t>
+      </w:r>
+    </w:p>
+    <w:p>
+      <w:pPr>
+        <w:rPr>
+          <w:rFonts w:ascii="Times" w:hAnsi="Times"/>
+          <w:color w:val="4472C4" w:themeColor="accent1"/>
+        </w:rPr>
+      </w:pPr>
+      <w:r>
+        <w:rPr>
+          <w:rFonts w:ascii="Times" w:hAnsi="Times"/>
+          <w:color w:val="4472C4" w:themeColor="accent1"/>
+        </w:rPr>
+        <w:t>The host 192.168.1.103 fragmented the original datagram.</w:t>
+      </w:r>
+    </w:p>
+    <w:p>
+      <w:pPr>
+        <w:rPr>
+          <w:rFonts w:ascii="Times" w:hAnsi="Times"/>
+          <w:color w:val="4472C4" w:themeColor="accent1"/>
+        </w:rPr>
+      </w:pPr>
+      <w:r>
+        <w:rPr>
+          <w:rFonts w:ascii="Times" w:hAnsi="Times"/>
+          <w:color w:val="4472C4" w:themeColor="accent1"/>
+        </w:rPr>
+        <w:t>2 fragments have been created when the data size is specified as 2000</w:t>
+      </w:r>
     </w:p>
     <w:p>
       <w:pPr>
@@ -202,208 +787,2229 @@
     <w:p>
       <w:pPr>
         <w:rPr>
-          <w:rFonts w:ascii="Times New Roman" w:eastAsia="Times New Roman" w:hAnsi="Times New Roman" w:cs="Times New Roman"/>
-        </w:rPr>
-      </w:pPr>
-      <w:r>
-        <w:rPr>
-          <w:rFonts w:ascii="Helvetica Neue" w:eastAsia="Times New Roman" w:hAnsi="Helvetica Neue" w:cs="Times New Roman"/>
+          <w:rFonts w:ascii="Times" w:eastAsia="Times New Roman" w:hAnsi="Times" w:cs="Times New Roman"/>
+        </w:rPr>
+      </w:pPr>
+      <w:r>
+        <w:rPr>
+          <w:rFonts w:ascii="Times" w:eastAsia="Times New Roman" w:hAnsi="Times" w:cs="Times New Roman"/>
           <w:color w:val="000000"/>
-          <w:sz w:val="21"/>
-          <w:szCs w:val="21"/>
           <w:shd w:val="clear" w:color="auto" w:fill="FFFFFF"/>
         </w:rPr>
         <w:t xml:space="preserve">Did the reply from the destination 8.8.8.8. for 3500-byte data size also get </w:t>
       </w:r>
+      <w:r>
+        <w:rPr>
+          <w:rFonts w:ascii="Times" w:eastAsia="Times New Roman" w:hAnsi="Times" w:cs="Times New Roman"/>
+          <w:color w:val="000000"/>
+          <w:shd w:val="clear" w:color="auto" w:fill="FFFFFF"/>
+        </w:rPr>
+        <w:t>fragmented.</w:t>
+      </w:r>
+      <w:r>
+        <w:rPr>
+          <w:rFonts w:ascii="Times" w:eastAsia="Times New Roman" w:hAnsi="Times" w:cs="Times New Roman"/>
+          <w:color w:val="000000"/>
+          <w:shd w:val="clear" w:color="auto" w:fill="FFFFFF"/>
+        </w:rPr>
+        <w:t xml:space="preserve"> Why and why not?</w:t>
+      </w:r>
+    </w:p>
+    <w:p>
+      <w:pPr>
+        <w:rPr>
+          <w:rFonts w:ascii="Times" w:hAnsi="Times"/>
+          <w:color w:val="4472C4" w:themeColor="accent1"/>
+          <w:lang w:val="en-US"/>
+        </w:rPr>
+      </w:pPr>
+      <w:r>
+        <w:rPr>
+          <w:rFonts w:ascii="Times" w:hAnsi="Times"/>
+          <w:color w:val="4472C4" w:themeColor="accent1"/>
+          <w:lang w:val="en-US"/>
+        </w:rPr>
+        <w:t xml:space="preserve">Yes, the reply </w:t>
+      </w:r>
+      <w:r>
+        <w:rPr>
+          <w:rFonts w:ascii="Times" w:hAnsi="Times"/>
+          <w:color w:val="4472C4" w:themeColor="accent1"/>
+          <w:lang w:val="en-US"/>
+        </w:rPr>
+        <w:t xml:space="preserve">of ping </w:t>
+      </w:r>
+      <w:r>
+        <w:rPr>
+          <w:rFonts w:ascii="Times" w:hAnsi="Times"/>
+          <w:color w:val="4472C4" w:themeColor="accent1"/>
+          <w:lang w:val="en-US"/>
+        </w:rPr>
+        <w:t xml:space="preserve">is echoing the input which we will receive </w:t>
+      </w:r>
       <w:proofErr w:type="gramStart"/>
       <w:r>
         <w:rPr>
-          <w:rFonts w:ascii="Helvetica Neue" w:eastAsia="Times New Roman" w:hAnsi="Helvetica Neue" w:cs="Times New Roman"/>
+          <w:rFonts w:ascii="Times" w:hAnsi="Times"/>
+          <w:color w:val="4472C4" w:themeColor="accent1"/>
+          <w:lang w:val="en-US"/>
+        </w:rPr>
+        <w:t>3500 byte</w:t>
+      </w:r>
+      <w:proofErr w:type="gramEnd"/>
+      <w:r>
+        <w:rPr>
+          <w:rFonts w:ascii="Times" w:hAnsi="Times"/>
+          <w:color w:val="4472C4" w:themeColor="accent1"/>
+          <w:lang w:val="en-US"/>
+        </w:rPr>
+        <w:t xml:space="preserve"> size and needed to be fragmented to smaller segments</w:t>
+      </w:r>
+    </w:p>
+    <w:p>
+      <w:pPr>
+        <w:rPr>
+          <w:rFonts w:ascii="Times" w:hAnsi="Times"/>
+          <w:lang w:val="en-US"/>
+        </w:rPr>
+      </w:pPr>
+    </w:p>
+    <w:p>
+      <w:pPr>
+        <w:rPr>
+          <w:rFonts w:ascii="Times" w:hAnsi="Times"/>
+          <w:lang w:val="en-US"/>
+        </w:rPr>
+      </w:pPr>
+      <w:r>
+        <w:rPr>
+          <w:rFonts w:ascii="Times" w:hAnsi="Times"/>
+          <w:lang w:val="en-US"/>
+        </w:rPr>
+        <w:t>2.3</w:t>
+      </w:r>
+    </w:p>
+    <w:p>
+      <w:pPr>
+        <w:rPr>
+          <w:rFonts w:ascii="Times" w:eastAsia="Times New Roman" w:hAnsi="Times" w:cs="Times New Roman"/>
+        </w:rPr>
+      </w:pPr>
+      <w:r>
+        <w:rPr>
+          <w:rFonts w:ascii="Times" w:eastAsia="Times New Roman" w:hAnsi="Times" w:cs="Times New Roman"/>
           <w:color w:val="000000"/>
-          <w:sz w:val="21"/>
-          <w:szCs w:val="21"/>
           <w:shd w:val="clear" w:color="auto" w:fill="FFFFFF"/>
         </w:rPr>
-        <w:t>fragmented?</w:t>
+        <w:t>Give the ID, length, flag and offset values for all the fragments of the first packet sent by 192.168.1.103 with data size of 3500 bytes?</w:t>
+      </w:r>
+    </w:p>
+    <w:tbl>
+      <w:tblPr>
+        <w:tblStyle w:val="TableGrid"/>
+        <w:tblW w:w="0" w:type="auto"/>
+        <w:tblLook w:val="04A0" w:firstRow="1" w:lastRow="0" w:firstColumn="1" w:lastColumn="0" w:noHBand="0" w:noVBand="1"/>
+      </w:tblPr>
+      <w:tblGrid>
+        <w:gridCol w:w="2250"/>
+        <w:gridCol w:w="896"/>
+        <w:gridCol w:w="3613"/>
+        <w:gridCol w:w="2251"/>
+      </w:tblGrid>
+      <w:tr>
+        <w:tc>
+          <w:tcPr>
+            <w:tcW w:w="2252" w:type="dxa"/>
+          </w:tcPr>
+          <w:p>
+            <w:pPr>
+              <w:rPr>
+                <w:rFonts w:ascii="Times" w:hAnsi="Times"/>
+                <w:color w:val="4472C4" w:themeColor="accent1"/>
+                <w:lang w:val="en-US"/>
+              </w:rPr>
+            </w:pPr>
+            <w:r>
+              <w:rPr>
+                <w:rFonts w:ascii="Times" w:hAnsi="Times"/>
+                <w:color w:val="4472C4" w:themeColor="accent1"/>
+                <w:lang w:val="en-US"/>
+              </w:rPr>
+              <w:t>ID</w:t>
+            </w:r>
+          </w:p>
+        </w:tc>
+        <w:tc>
+          <w:tcPr>
+            <w:tcW w:w="889" w:type="dxa"/>
+          </w:tcPr>
+          <w:p>
+            <w:pPr>
+              <w:rPr>
+                <w:rFonts w:ascii="Times" w:hAnsi="Times"/>
+                <w:color w:val="4472C4" w:themeColor="accent1"/>
+                <w:lang w:val="en-US"/>
+              </w:rPr>
+            </w:pPr>
+            <w:r>
+              <w:rPr>
+                <w:rFonts w:ascii="Times" w:hAnsi="Times"/>
+                <w:color w:val="4472C4" w:themeColor="accent1"/>
+                <w:lang w:val="en-US"/>
+              </w:rPr>
+              <w:t>Length</w:t>
+            </w:r>
+          </w:p>
+        </w:tc>
+        <w:tc>
+          <w:tcPr>
+            <w:tcW w:w="3616" w:type="dxa"/>
+          </w:tcPr>
+          <w:p>
+            <w:pPr>
+              <w:rPr>
+                <w:rFonts w:ascii="Times" w:hAnsi="Times"/>
+                <w:color w:val="4472C4" w:themeColor="accent1"/>
+                <w:lang w:val="en-US"/>
+              </w:rPr>
+            </w:pPr>
+            <w:r>
+              <w:rPr>
+                <w:rFonts w:ascii="Times" w:hAnsi="Times"/>
+                <w:color w:val="4472C4" w:themeColor="accent1"/>
+                <w:lang w:val="en-US"/>
+              </w:rPr>
+              <w:t>Flag</w:t>
+            </w:r>
+          </w:p>
+        </w:tc>
+        <w:tc>
+          <w:tcPr>
+            <w:tcW w:w="2253" w:type="dxa"/>
+          </w:tcPr>
+          <w:p>
+            <w:pPr>
+              <w:rPr>
+                <w:rFonts w:ascii="Times" w:hAnsi="Times"/>
+                <w:color w:val="4472C4" w:themeColor="accent1"/>
+                <w:lang w:val="en-US"/>
+              </w:rPr>
+            </w:pPr>
+            <w:r>
+              <w:rPr>
+                <w:rFonts w:ascii="Times" w:hAnsi="Times"/>
+                <w:color w:val="4472C4" w:themeColor="accent1"/>
+                <w:lang w:val="en-US"/>
+              </w:rPr>
+              <w:t>Offset</w:t>
+            </w:r>
+          </w:p>
+        </w:tc>
+      </w:tr>
+      <w:tr>
+        <w:tc>
+          <w:tcPr>
+            <w:tcW w:w="2252" w:type="dxa"/>
+          </w:tcPr>
+          <w:p>
+            <w:pPr>
+              <w:rPr>
+                <w:rFonts w:ascii="Times" w:hAnsi="Times"/>
+                <w:color w:val="4472C4" w:themeColor="accent1"/>
+                <w:lang w:val="en-US"/>
+              </w:rPr>
+            </w:pPr>
+            <w:r>
+              <w:rPr>
+                <w:rFonts w:ascii="Times" w:hAnsi="Times"/>
+                <w:color w:val="4472C4" w:themeColor="accent1"/>
+                <w:lang w:val="en-US"/>
+              </w:rPr>
+              <w:t>7a7b</w:t>
+            </w:r>
+          </w:p>
+        </w:tc>
+        <w:tc>
+          <w:tcPr>
+            <w:tcW w:w="889" w:type="dxa"/>
+          </w:tcPr>
+          <w:p>
+            <w:pPr>
+              <w:rPr>
+                <w:rFonts w:ascii="Times" w:hAnsi="Times"/>
+                <w:color w:val="4472C4" w:themeColor="accent1"/>
+                <w:lang w:val="en-US"/>
+              </w:rPr>
+            </w:pPr>
+            <w:r>
+              <w:rPr>
+                <w:rFonts w:ascii="Times" w:hAnsi="Times"/>
+                <w:color w:val="4472C4" w:themeColor="accent1"/>
+                <w:lang w:val="en-US"/>
+              </w:rPr>
+              <w:t>1514</w:t>
+            </w:r>
+          </w:p>
+        </w:tc>
+        <w:tc>
+          <w:tcPr>
+            <w:tcW w:w="3616" w:type="dxa"/>
+          </w:tcPr>
+          <w:p>
+            <w:pPr>
+              <w:rPr>
+                <w:rFonts w:ascii="Times" w:hAnsi="Times"/>
+                <w:color w:val="4472C4" w:themeColor="accent1"/>
+                <w:lang w:val="en-US"/>
+              </w:rPr>
+            </w:pPr>
+            <w:r>
+              <w:rPr>
+                <w:rFonts w:ascii="Times" w:hAnsi="Times"/>
+                <w:color w:val="4472C4" w:themeColor="accent1"/>
+                <w:lang w:val="en-US"/>
+              </w:rPr>
+              <w:t>0x2000, more fragments</w:t>
+            </w:r>
+          </w:p>
+        </w:tc>
+        <w:tc>
+          <w:tcPr>
+            <w:tcW w:w="2253" w:type="dxa"/>
+          </w:tcPr>
+          <w:p>
+            <w:pPr>
+              <w:rPr>
+                <w:rFonts w:ascii="Times" w:hAnsi="Times"/>
+                <w:color w:val="4472C4" w:themeColor="accent1"/>
+                <w:lang w:val="en-US"/>
+              </w:rPr>
+            </w:pPr>
+            <w:r>
+              <w:rPr>
+                <w:rFonts w:ascii="Times" w:hAnsi="Times"/>
+                <w:color w:val="4472C4" w:themeColor="accent1"/>
+                <w:lang w:val="en-US"/>
+              </w:rPr>
+              <w:t>0</w:t>
+            </w:r>
+            <w:r>
+              <w:rPr>
+                <w:rFonts w:ascii="Times" w:hAnsi="Times"/>
+                <w:color w:val="4472C4" w:themeColor="accent1"/>
+                <w:lang w:val="en-US"/>
+              </w:rPr>
+              <w:t xml:space="preserve"> </w:t>
+            </w:r>
+            <w:r>
+              <w:rPr>
+                <w:rFonts w:ascii="Times" w:hAnsi="Times"/>
+                <w:color w:val="4472C4" w:themeColor="accent1"/>
+                <w:lang w:val="en-US"/>
+              </w:rPr>
+              <w:sym w:font="Wingdings" w:char="F0E0"/>
+            </w:r>
+            <w:r>
+              <w:rPr>
+                <w:rFonts w:ascii="Times" w:hAnsi="Times"/>
+                <w:color w:val="4472C4" w:themeColor="accent1"/>
+                <w:lang w:val="en-US"/>
+              </w:rPr>
+              <w:t xml:space="preserve"> 0</w:t>
+            </w:r>
+          </w:p>
+        </w:tc>
+      </w:tr>
+      <w:tr>
+        <w:tc>
+          <w:tcPr>
+            <w:tcW w:w="2252" w:type="dxa"/>
+          </w:tcPr>
+          <w:p>
+            <w:pPr>
+              <w:rPr>
+                <w:rFonts w:ascii="Times" w:hAnsi="Times"/>
+                <w:color w:val="4472C4" w:themeColor="accent1"/>
+                <w:lang w:val="en-US"/>
+              </w:rPr>
+            </w:pPr>
+            <w:r>
+              <w:rPr>
+                <w:rFonts w:ascii="Times" w:hAnsi="Times"/>
+                <w:color w:val="4472C4" w:themeColor="accent1"/>
+                <w:lang w:val="en-US"/>
+              </w:rPr>
+              <w:t>7a7b</w:t>
+            </w:r>
+          </w:p>
+        </w:tc>
+        <w:tc>
+          <w:tcPr>
+            <w:tcW w:w="889" w:type="dxa"/>
+          </w:tcPr>
+          <w:p>
+            <w:pPr>
+              <w:rPr>
+                <w:rFonts w:ascii="Times" w:hAnsi="Times"/>
+                <w:color w:val="4472C4" w:themeColor="accent1"/>
+                <w:lang w:val="en-US"/>
+              </w:rPr>
+            </w:pPr>
+            <w:r>
+              <w:rPr>
+                <w:rFonts w:ascii="Times" w:hAnsi="Times"/>
+                <w:color w:val="4472C4" w:themeColor="accent1"/>
+                <w:lang w:val="en-US"/>
+              </w:rPr>
+              <w:t>1514</w:t>
+            </w:r>
+          </w:p>
+        </w:tc>
+        <w:tc>
+          <w:tcPr>
+            <w:tcW w:w="3616" w:type="dxa"/>
+          </w:tcPr>
+          <w:p>
+            <w:pPr>
+              <w:rPr>
+                <w:rFonts w:ascii="Times" w:hAnsi="Times"/>
+                <w:color w:val="4472C4" w:themeColor="accent1"/>
+                <w:lang w:val="en-US"/>
+              </w:rPr>
+            </w:pPr>
+            <w:r>
+              <w:rPr>
+                <w:rFonts w:ascii="Times" w:hAnsi="Times"/>
+                <w:color w:val="4472C4" w:themeColor="accent1"/>
+                <w:lang w:val="en-US"/>
+              </w:rPr>
+              <w:t>0x20b9, more fragments</w:t>
+            </w:r>
+          </w:p>
+        </w:tc>
+        <w:tc>
+          <w:tcPr>
+            <w:tcW w:w="2253" w:type="dxa"/>
+          </w:tcPr>
+          <w:p>
+            <w:pPr>
+              <w:rPr>
+                <w:rFonts w:ascii="Times" w:hAnsi="Times"/>
+                <w:color w:val="4472C4" w:themeColor="accent1"/>
+                <w:lang w:val="en-US"/>
+              </w:rPr>
+            </w:pPr>
+            <w:r>
+              <w:rPr>
+                <w:rFonts w:ascii="Times" w:hAnsi="Times"/>
+                <w:color w:val="4472C4" w:themeColor="accent1"/>
+                <w:lang w:val="en-US"/>
+              </w:rPr>
+              <w:t>1480</w:t>
+            </w:r>
+            <w:r>
+              <w:rPr>
+                <w:rFonts w:ascii="Times" w:hAnsi="Times"/>
+                <w:color w:val="4472C4" w:themeColor="accent1"/>
+                <w:lang w:val="en-US"/>
+              </w:rPr>
+              <w:t xml:space="preserve"> </w:t>
+            </w:r>
+            <w:r>
+              <w:rPr>
+                <w:rFonts w:ascii="Times" w:hAnsi="Times"/>
+                <w:color w:val="4472C4" w:themeColor="accent1"/>
+                <w:lang w:val="en-US"/>
+              </w:rPr>
+              <w:sym w:font="Wingdings" w:char="F0E0"/>
+            </w:r>
+            <w:r>
+              <w:rPr>
+                <w:rFonts w:ascii="Times" w:hAnsi="Times"/>
+                <w:color w:val="4472C4" w:themeColor="accent1"/>
+                <w:lang w:val="en-US"/>
+              </w:rPr>
+              <w:t xml:space="preserve"> 185</w:t>
+            </w:r>
+          </w:p>
+        </w:tc>
+      </w:tr>
+      <w:tr>
+        <w:tc>
+          <w:tcPr>
+            <w:tcW w:w="2252" w:type="dxa"/>
+          </w:tcPr>
+          <w:p>
+            <w:pPr>
+              <w:rPr>
+                <w:rFonts w:ascii="Times" w:hAnsi="Times"/>
+                <w:color w:val="4472C4" w:themeColor="accent1"/>
+                <w:lang w:val="en-US"/>
+              </w:rPr>
+            </w:pPr>
+            <w:r>
+              <w:rPr>
+                <w:rFonts w:ascii="Times" w:hAnsi="Times"/>
+                <w:color w:val="4472C4" w:themeColor="accent1"/>
+                <w:lang w:val="en-US"/>
+              </w:rPr>
+              <w:t>7a7b</w:t>
+            </w:r>
+          </w:p>
+        </w:tc>
+        <w:tc>
+          <w:tcPr>
+            <w:tcW w:w="889" w:type="dxa"/>
+          </w:tcPr>
+          <w:p>
+            <w:pPr>
+              <w:rPr>
+                <w:rFonts w:ascii="Times" w:hAnsi="Times"/>
+                <w:color w:val="4472C4" w:themeColor="accent1"/>
+                <w:lang w:val="en-US"/>
+              </w:rPr>
+            </w:pPr>
+            <w:r>
+              <w:rPr>
+                <w:rFonts w:ascii="Times" w:hAnsi="Times"/>
+                <w:color w:val="4472C4" w:themeColor="accent1"/>
+                <w:lang w:val="en-US"/>
+              </w:rPr>
+              <w:t>582</w:t>
+            </w:r>
+          </w:p>
+        </w:tc>
+        <w:tc>
+          <w:tcPr>
+            <w:tcW w:w="3616" w:type="dxa"/>
+          </w:tcPr>
+          <w:p>
+            <w:pPr>
+              <w:rPr>
+                <w:rFonts w:ascii="Times" w:hAnsi="Times"/>
+                <w:color w:val="4472C4" w:themeColor="accent1"/>
+                <w:lang w:val="en-US"/>
+              </w:rPr>
+            </w:pPr>
+            <w:r>
+              <w:rPr>
+                <w:rFonts w:ascii="Times" w:hAnsi="Times"/>
+                <w:color w:val="4472C4" w:themeColor="accent1"/>
+                <w:lang w:val="en-US"/>
+              </w:rPr>
+              <w:t>0x0172</w:t>
+            </w:r>
+          </w:p>
+        </w:tc>
+        <w:tc>
+          <w:tcPr>
+            <w:tcW w:w="2253" w:type="dxa"/>
+          </w:tcPr>
+          <w:p>
+            <w:pPr>
+              <w:rPr>
+                <w:rFonts w:ascii="Times" w:hAnsi="Times"/>
+                <w:color w:val="4472C4" w:themeColor="accent1"/>
+                <w:lang w:val="en-US"/>
+              </w:rPr>
+            </w:pPr>
+            <w:r>
+              <w:rPr>
+                <w:rFonts w:ascii="Times" w:hAnsi="Times"/>
+                <w:color w:val="4472C4" w:themeColor="accent1"/>
+                <w:lang w:val="en-US"/>
+              </w:rPr>
+              <w:t xml:space="preserve">2960 </w:t>
+            </w:r>
+            <w:r>
+              <w:rPr>
+                <w:rFonts w:ascii="Times" w:hAnsi="Times"/>
+                <w:color w:val="4472C4" w:themeColor="accent1"/>
+                <w:lang w:val="en-US"/>
+              </w:rPr>
+              <w:sym w:font="Wingdings" w:char="F0E0"/>
+            </w:r>
+            <w:r>
+              <w:rPr>
+                <w:rFonts w:ascii="Times" w:hAnsi="Times"/>
+                <w:color w:val="4472C4" w:themeColor="accent1"/>
+                <w:lang w:val="en-US"/>
+              </w:rPr>
+              <w:t xml:space="preserve"> 370</w:t>
+            </w:r>
+          </w:p>
+        </w:tc>
+      </w:tr>
+    </w:tbl>
+    <w:p>
+      <w:pPr>
+        <w:rPr>
+          <w:rFonts w:ascii="Times" w:hAnsi="Times"/>
+          <w:lang w:val="en-US"/>
+        </w:rPr>
+      </w:pPr>
+    </w:p>
+    <w:p>
+      <w:pPr>
+        <w:rPr>
+          <w:rFonts w:ascii="Times" w:hAnsi="Times"/>
+          <w:lang w:val="en-US"/>
+        </w:rPr>
+      </w:pPr>
+      <w:r>
+        <w:rPr>
+          <w:rFonts w:ascii="Times" w:hAnsi="Times"/>
+          <w:lang w:val="en-US"/>
+        </w:rPr>
+        <w:t>2.4</w:t>
+      </w:r>
+    </w:p>
+    <w:p>
+      <w:pPr>
+        <w:rPr>
+          <w:rFonts w:ascii="Times" w:eastAsia="Times New Roman" w:hAnsi="Times" w:cs="Times New Roman"/>
+        </w:rPr>
+      </w:pPr>
+      <w:r>
+        <w:rPr>
+          <w:rFonts w:ascii="Times" w:eastAsia="Times New Roman" w:hAnsi="Times" w:cs="Times New Roman"/>
+          <w:color w:val="000000"/>
+          <w:shd w:val="clear" w:color="auto" w:fill="FFFFFF"/>
+        </w:rPr>
+        <w:t>Has fragmentation of fragments occurred when data of size 3500 bytes has been used? Why and why not?</w:t>
+      </w:r>
+    </w:p>
+    <w:p>
+      <w:pPr>
+        <w:rPr>
+          <w:rFonts w:ascii="Times" w:hAnsi="Times"/>
+          <w:color w:val="4472C4" w:themeColor="accent1"/>
+          <w:lang w:val="en-US"/>
+        </w:rPr>
+      </w:pPr>
+      <w:r>
+        <w:rPr>
+          <w:rFonts w:ascii="Times" w:hAnsi="Times"/>
+          <w:color w:val="4472C4" w:themeColor="accent1"/>
+          <w:lang w:val="en-US"/>
+        </w:rPr>
+        <w:t>Yes, fragmentation has occurred because the maximum transmission unit is smaller than the data size.</w:t>
+      </w:r>
+    </w:p>
+    <w:p>
+      <w:pPr>
+        <w:rPr>
+          <w:rFonts w:ascii="Times" w:hAnsi="Times"/>
+          <w:lang w:val="en-US"/>
+        </w:rPr>
+      </w:pPr>
+    </w:p>
+    <w:p>
+      <w:pPr>
+        <w:rPr>
+          <w:rFonts w:ascii="Times" w:hAnsi="Times"/>
+          <w:lang w:val="en-US"/>
+        </w:rPr>
+      </w:pPr>
+      <w:r>
+        <w:rPr>
+          <w:rFonts w:ascii="Times" w:hAnsi="Times"/>
+          <w:lang w:val="en-US"/>
+        </w:rPr>
+        <w:t>2.5</w:t>
+      </w:r>
+    </w:p>
+    <w:p>
+      <w:pPr>
+        <w:rPr>
+          <w:rFonts w:ascii="Times" w:eastAsia="Times New Roman" w:hAnsi="Times" w:cs="Times New Roman"/>
+        </w:rPr>
+      </w:pPr>
+      <w:r>
+        <w:rPr>
+          <w:rFonts w:ascii="Times" w:eastAsia="Times New Roman" w:hAnsi="Times" w:cs="Times New Roman"/>
+          <w:color w:val="000000"/>
+          <w:shd w:val="clear" w:color="auto" w:fill="FFFFFF"/>
+        </w:rPr>
+        <w:t>What will happen if for our example one fragment of the original datagram from 192.168.1.103 is lost?</w:t>
+      </w:r>
+    </w:p>
+    <w:p>
+      <w:pPr>
+        <w:rPr>
+          <w:rFonts w:ascii="Times" w:hAnsi="Times"/>
+          <w:color w:val="4472C4" w:themeColor="accent1"/>
+        </w:rPr>
+      </w:pPr>
+      <w:r>
+        <w:rPr>
+          <w:rFonts w:ascii="Times" w:hAnsi="Times"/>
+          <w:color w:val="4472C4" w:themeColor="accent1"/>
+        </w:rPr>
+        <w:t>When one or more fragments of the IP datagram are lost, the entire IP datagram is discarded after a timeout period</w:t>
+      </w:r>
+      <w:r>
+        <w:rPr>
+          <w:rFonts w:ascii="Times" w:hAnsi="Times"/>
+          <w:color w:val="4472C4" w:themeColor="accent1"/>
+        </w:rPr>
+        <w:t xml:space="preserve">. The other end will have to retransmit the whole </w:t>
+      </w:r>
+      <w:proofErr w:type="spellStart"/>
+      <w:r>
+        <w:rPr>
+          <w:rFonts w:ascii="Times" w:hAnsi="Times"/>
+          <w:color w:val="4472C4" w:themeColor="accent1"/>
+        </w:rPr>
+        <w:t>tcp</w:t>
+      </w:r>
+      <w:proofErr w:type="spellEnd"/>
+      <w:r>
+        <w:rPr>
+          <w:rFonts w:ascii="Times" w:hAnsi="Times"/>
+          <w:color w:val="4472C4" w:themeColor="accent1"/>
+        </w:rPr>
+        <w:t xml:space="preserve"> package</w:t>
+      </w:r>
+      <w:r>
+        <w:rPr>
+          <w:rFonts w:ascii="Times" w:hAnsi="Times"/>
+          <w:color w:val="4472C4" w:themeColor="accent1"/>
+        </w:rPr>
+        <w:t>.</w:t>
+      </w:r>
+    </w:p>
+    <w:p>
+      <w:pPr>
+        <w:rPr>
+          <w:rFonts w:ascii="Times" w:hAnsi="Times"/>
+        </w:rPr>
+      </w:pPr>
+    </w:p>
+    <w:p>
+      <w:pPr>
+        <w:rPr>
+          <w:rFonts w:ascii="Times" w:hAnsi="Times"/>
+        </w:rPr>
+      </w:pPr>
+    </w:p>
+    <w:p>
+      <w:pPr>
+        <w:rPr>
+          <w:rFonts w:ascii="Times" w:hAnsi="Times"/>
+        </w:rPr>
+      </w:pPr>
+    </w:p>
+    <w:p>
+      <w:pPr>
+        <w:rPr>
+          <w:rFonts w:ascii="Times" w:hAnsi="Times"/>
+        </w:rPr>
+      </w:pPr>
+    </w:p>
+    <w:p>
+      <w:pPr>
+        <w:rPr>
+          <w:rFonts w:ascii="Times" w:hAnsi="Times"/>
+        </w:rPr>
+      </w:pPr>
+    </w:p>
+    <w:p>
+      <w:pPr>
+        <w:rPr>
+          <w:rFonts w:ascii="Times" w:hAnsi="Times"/>
+        </w:rPr>
+      </w:pPr>
+    </w:p>
+    <w:p>
+      <w:pPr>
+        <w:rPr>
+          <w:rFonts w:ascii="Times" w:hAnsi="Times"/>
+        </w:rPr>
+      </w:pPr>
+    </w:p>
+    <w:p>
+      <w:pPr>
+        <w:rPr>
+          <w:rFonts w:ascii="Times" w:hAnsi="Times"/>
+        </w:rPr>
+      </w:pPr>
+    </w:p>
+    <w:p>
+      <w:pPr>
+        <w:rPr>
+          <w:rFonts w:ascii="Times" w:hAnsi="Times"/>
+        </w:rPr>
+      </w:pPr>
+    </w:p>
+    <w:p>
+      <w:pPr>
+        <w:rPr>
+          <w:rFonts w:ascii="Times" w:hAnsi="Times"/>
+        </w:rPr>
+      </w:pPr>
+    </w:p>
+    <w:p>
+      <w:pPr>
+        <w:rPr>
+          <w:rFonts w:ascii="Times" w:hAnsi="Times"/>
+        </w:rPr>
+      </w:pPr>
+    </w:p>
+    <w:p>
+      <w:pPr>
+        <w:rPr>
+          <w:rFonts w:ascii="Times" w:hAnsi="Times"/>
+        </w:rPr>
+      </w:pPr>
+    </w:p>
+    <w:p>
+      <w:pPr>
+        <w:rPr>
+          <w:rFonts w:ascii="Times" w:hAnsi="Times"/>
+        </w:rPr>
+      </w:pPr>
+    </w:p>
+    <w:p>
+      <w:pPr>
+        <w:rPr>
+          <w:rFonts w:ascii="Times" w:hAnsi="Times"/>
+        </w:rPr>
+      </w:pPr>
+    </w:p>
+    <w:p>
+      <w:pPr>
+        <w:rPr>
+          <w:rFonts w:ascii="Times" w:hAnsi="Times"/>
+        </w:rPr>
+      </w:pPr>
+    </w:p>
+    <w:p>
+      <w:pPr>
+        <w:rPr>
+          <w:rFonts w:ascii="Times" w:hAnsi="Times"/>
+        </w:rPr>
+      </w:pPr>
+    </w:p>
+    <w:p>
+      <w:pPr>
+        <w:rPr>
+          <w:rFonts w:ascii="Times" w:hAnsi="Times"/>
+          <w:lang w:val="en-US"/>
+        </w:rPr>
+      </w:pPr>
+      <w:r>
+        <w:rPr>
+          <w:rFonts w:ascii="Times" w:hAnsi="Times"/>
+          <w:lang w:val="en-US"/>
+        </w:rPr>
+        <w:lastRenderedPageBreak/>
+        <w:t>3.1</w:t>
+      </w:r>
+    </w:p>
+    <w:p>
+      <w:pPr>
+        <w:rPr>
+          <w:rFonts w:ascii="Times" w:eastAsia="Times New Roman" w:hAnsi="Times" w:cs="Times New Roman"/>
+        </w:rPr>
+      </w:pPr>
+      <w:r>
+        <w:rPr>
+          <w:rFonts w:ascii="Times" w:eastAsia="Times New Roman" w:hAnsi="Times" w:cs="Times New Roman"/>
+          <w:color w:val="000000"/>
+          <w:shd w:val="clear" w:color="auto" w:fill="FFFFFF"/>
+        </w:rPr>
+        <w:t>Which nodes communicate with which other nodes? Which route do the packets follow? Does it change over time?</w:t>
+      </w:r>
+    </w:p>
+    <w:p>
+      <w:pPr>
+        <w:rPr>
+          <w:rFonts w:ascii="Times" w:hAnsi="Times"/>
+          <w:color w:val="4472C4" w:themeColor="accent1"/>
+          <w:lang w:val="en-US"/>
+        </w:rPr>
+      </w:pPr>
+      <w:r>
+        <w:rPr>
+          <w:rFonts w:ascii="Times" w:hAnsi="Times"/>
+          <w:color w:val="4472C4" w:themeColor="accent1"/>
+          <w:lang w:val="en-US"/>
+        </w:rPr>
+        <w:t xml:space="preserve">udp0 </w:t>
+      </w:r>
+      <w:r>
+        <w:rPr>
+          <w:rFonts w:ascii="Times" w:hAnsi="Times"/>
+          <w:color w:val="4472C4" w:themeColor="accent1"/>
+          <w:lang w:val="en-US"/>
+        </w:rPr>
+        <w:sym w:font="Wingdings" w:char="F0E0"/>
+      </w:r>
+      <w:r>
+        <w:rPr>
+          <w:rFonts w:ascii="Times" w:hAnsi="Times"/>
+          <w:color w:val="4472C4" w:themeColor="accent1"/>
+          <w:lang w:val="en-US"/>
+        </w:rPr>
+        <w:t xml:space="preserve"> n0</w:t>
+      </w:r>
+    </w:p>
+    <w:p>
+      <w:pPr>
+        <w:rPr>
+          <w:rFonts w:ascii="Times" w:hAnsi="Times"/>
+          <w:color w:val="4472C4" w:themeColor="accent1"/>
+          <w:lang w:val="en-US"/>
+        </w:rPr>
+      </w:pPr>
+      <w:r>
+        <w:rPr>
+          <w:rFonts w:ascii="Times" w:hAnsi="Times"/>
+          <w:color w:val="4472C4" w:themeColor="accent1"/>
+          <w:lang w:val="en-US"/>
+        </w:rPr>
+        <w:t xml:space="preserve">udp1 </w:t>
+      </w:r>
+      <w:r>
+        <w:rPr>
+          <w:rFonts w:ascii="Times" w:hAnsi="Times"/>
+          <w:color w:val="4472C4" w:themeColor="accent1"/>
+          <w:lang w:val="en-US"/>
+        </w:rPr>
+        <w:sym w:font="Wingdings" w:char="F0E0"/>
+      </w:r>
+      <w:r>
+        <w:rPr>
+          <w:rFonts w:ascii="Times" w:hAnsi="Times"/>
+          <w:color w:val="4472C4" w:themeColor="accent1"/>
+          <w:lang w:val="en-US"/>
+        </w:rPr>
+        <w:t xml:space="preserve"> n2</w:t>
+      </w:r>
+    </w:p>
+    <w:p>
+      <w:pPr>
+        <w:rPr>
+          <w:rFonts w:ascii="Times" w:hAnsi="Times"/>
+          <w:color w:val="4472C4" w:themeColor="accent1"/>
+          <w:lang w:val="en-US"/>
+        </w:rPr>
+      </w:pPr>
+      <w:r>
+        <w:rPr>
+          <w:rFonts w:ascii="Times" w:hAnsi="Times"/>
+          <w:color w:val="4472C4" w:themeColor="accent1"/>
+          <w:lang w:val="en-US"/>
+        </w:rPr>
+        <w:t xml:space="preserve">udp0 </w:t>
+      </w:r>
+      <w:r>
+        <w:rPr>
+          <w:rFonts w:ascii="Times" w:hAnsi="Times"/>
+          <w:color w:val="4472C4" w:themeColor="accent1"/>
+          <w:lang w:val="en-US"/>
+        </w:rPr>
+        <w:sym w:font="Wingdings" w:char="F0E0"/>
+      </w:r>
+      <w:r>
+        <w:rPr>
+          <w:rFonts w:ascii="Times" w:hAnsi="Times"/>
+          <w:color w:val="4472C4" w:themeColor="accent1"/>
+          <w:lang w:val="en-US"/>
+        </w:rPr>
+        <w:t xml:space="preserve"> n0 </w:t>
+      </w:r>
+      <w:r>
+        <w:rPr>
+          <w:rFonts w:ascii="Times" w:hAnsi="Times"/>
+          <w:color w:val="4472C4" w:themeColor="accent1"/>
+          <w:lang w:val="en-US"/>
+        </w:rPr>
+        <w:sym w:font="Wingdings" w:char="F0E0"/>
+      </w:r>
+      <w:r>
+        <w:rPr>
+          <w:rFonts w:ascii="Times" w:hAnsi="Times"/>
+          <w:color w:val="4472C4" w:themeColor="accent1"/>
+          <w:lang w:val="en-US"/>
+        </w:rPr>
+        <w:t xml:space="preserve"> n1 </w:t>
+      </w:r>
+      <w:r>
+        <w:rPr>
+          <w:rFonts w:ascii="Times" w:hAnsi="Times"/>
+          <w:color w:val="4472C4" w:themeColor="accent1"/>
+          <w:lang w:val="en-US"/>
+        </w:rPr>
+        <w:sym w:font="Wingdings" w:char="F0E0"/>
+      </w:r>
+      <w:r>
+        <w:rPr>
+          <w:rFonts w:ascii="Times" w:hAnsi="Times"/>
+          <w:color w:val="4472C4" w:themeColor="accent1"/>
+          <w:lang w:val="en-US"/>
+        </w:rPr>
+        <w:t xml:space="preserve"> n4 </w:t>
+      </w:r>
+      <w:r>
+        <w:rPr>
+          <w:rFonts w:ascii="Times" w:hAnsi="Times"/>
+          <w:color w:val="4472C4" w:themeColor="accent1"/>
+          <w:lang w:val="en-US"/>
+        </w:rPr>
+        <w:sym w:font="Wingdings" w:char="F0E0"/>
+      </w:r>
+      <w:r>
+        <w:rPr>
+          <w:rFonts w:ascii="Times" w:hAnsi="Times"/>
+          <w:color w:val="4472C4" w:themeColor="accent1"/>
+          <w:lang w:val="en-US"/>
+        </w:rPr>
+        <w:t xml:space="preserve"> n5</w:t>
+      </w:r>
+    </w:p>
+    <w:p>
+      <w:pPr>
+        <w:rPr>
+          <w:rFonts w:ascii="Times" w:hAnsi="Times"/>
+          <w:color w:val="4472C4" w:themeColor="accent1"/>
+          <w:lang w:val="en-US"/>
+        </w:rPr>
+      </w:pPr>
+      <w:r>
+        <w:rPr>
+          <w:rFonts w:ascii="Times" w:hAnsi="Times"/>
+          <w:color w:val="4472C4" w:themeColor="accent1"/>
+          <w:lang w:val="en-US"/>
+        </w:rPr>
+        <w:t xml:space="preserve">udp1 </w:t>
+      </w:r>
+      <w:r>
+        <w:rPr>
+          <w:rFonts w:ascii="Times" w:hAnsi="Times"/>
+          <w:color w:val="4472C4" w:themeColor="accent1"/>
+          <w:lang w:val="en-US"/>
+        </w:rPr>
+        <w:sym w:font="Wingdings" w:char="F0E0"/>
+      </w:r>
+      <w:r>
+        <w:rPr>
+          <w:rFonts w:ascii="Times" w:hAnsi="Times"/>
+          <w:color w:val="4472C4" w:themeColor="accent1"/>
+          <w:lang w:val="en-US"/>
+        </w:rPr>
+        <w:t xml:space="preserve"> n2 </w:t>
+      </w:r>
+      <w:r>
+        <w:rPr>
+          <w:rFonts w:ascii="Times" w:hAnsi="Times"/>
+          <w:color w:val="4472C4" w:themeColor="accent1"/>
+          <w:lang w:val="en-US"/>
+        </w:rPr>
+        <w:sym w:font="Wingdings" w:char="F0E0"/>
+      </w:r>
+      <w:r>
+        <w:rPr>
+          <w:rFonts w:ascii="Times" w:hAnsi="Times"/>
+          <w:color w:val="4472C4" w:themeColor="accent1"/>
+          <w:lang w:val="en-US"/>
+        </w:rPr>
+        <w:t xml:space="preserve"> n3 </w:t>
+      </w:r>
+      <w:r>
+        <w:rPr>
+          <w:rFonts w:ascii="Times" w:hAnsi="Times"/>
+          <w:color w:val="4472C4" w:themeColor="accent1"/>
+          <w:lang w:val="en-US"/>
+        </w:rPr>
+        <w:sym w:font="Wingdings" w:char="F0E0"/>
+      </w:r>
+      <w:r>
+        <w:rPr>
+          <w:rFonts w:ascii="Times" w:hAnsi="Times"/>
+          <w:color w:val="4472C4" w:themeColor="accent1"/>
+          <w:lang w:val="en-US"/>
+        </w:rPr>
+        <w:t xml:space="preserve"> n5</w:t>
+      </w:r>
+    </w:p>
+    <w:p>
+      <w:pPr>
+        <w:rPr>
+          <w:rFonts w:ascii="Times" w:hAnsi="Times"/>
+          <w:color w:val="4472C4" w:themeColor="accent1"/>
+          <w:lang w:val="en-US"/>
+        </w:rPr>
+      </w:pPr>
+      <w:r>
+        <w:rPr>
+          <w:rFonts w:ascii="Times" w:hAnsi="Times"/>
+          <w:color w:val="4472C4" w:themeColor="accent1"/>
+          <w:lang w:val="en-US"/>
+        </w:rPr>
+        <w:t>The route</w:t>
+      </w:r>
+      <w:r>
+        <w:rPr>
+          <w:rFonts w:ascii="Times" w:hAnsi="Times"/>
+          <w:color w:val="4472C4" w:themeColor="accent1"/>
+          <w:lang w:val="en-US"/>
+        </w:rPr>
+        <w:t>s</w:t>
+      </w:r>
+      <w:r>
+        <w:rPr>
+          <w:rFonts w:ascii="Times" w:hAnsi="Times"/>
+          <w:color w:val="4472C4" w:themeColor="accent1"/>
+          <w:lang w:val="en-US"/>
+        </w:rPr>
+        <w:t xml:space="preserve"> don’t change over time</w:t>
+      </w:r>
+      <w:r>
+        <w:rPr>
+          <w:rFonts w:ascii="Times" w:hAnsi="Times"/>
+          <w:color w:val="4472C4" w:themeColor="accent1"/>
+          <w:lang w:val="en-US"/>
+        </w:rPr>
+        <w:t xml:space="preserve"> </w:t>
+      </w:r>
+    </w:p>
+    <w:p>
+      <w:pPr>
+        <w:rPr>
+          <w:rFonts w:ascii="Times" w:hAnsi="Times"/>
+          <w:lang w:val="en-US"/>
+        </w:rPr>
+      </w:pPr>
+    </w:p>
+    <w:p>
+      <w:pPr>
+        <w:rPr>
+          <w:rFonts w:ascii="Times" w:hAnsi="Times"/>
+          <w:lang w:val="en-US"/>
+        </w:rPr>
+      </w:pPr>
+      <w:r>
+        <w:rPr>
+          <w:rFonts w:ascii="Times" w:hAnsi="Times"/>
+          <w:lang w:val="en-US"/>
+        </w:rPr>
+        <w:t>3.2</w:t>
+      </w:r>
+    </w:p>
+    <w:p>
+      <w:pPr>
+        <w:rPr>
+          <w:rFonts w:ascii="Times" w:eastAsia="Times New Roman" w:hAnsi="Times" w:cs="Times New Roman"/>
+        </w:rPr>
+      </w:pPr>
+      <w:r>
+        <w:rPr>
+          <w:rFonts w:ascii="Times" w:eastAsia="Times New Roman" w:hAnsi="Times" w:cs="Times New Roman"/>
+          <w:color w:val="000000"/>
+          <w:shd w:val="clear" w:color="auto" w:fill="FFFFFF"/>
+        </w:rPr>
+        <w:t>What happens at time 1.0 and at time 1.2? Does the route between the communicating nodes change as a result of that?</w:t>
+      </w:r>
+    </w:p>
+    <w:p>
+      <w:pPr>
+        <w:rPr>
+          <w:rFonts w:ascii="Times" w:hAnsi="Times"/>
+          <w:color w:val="4472C4" w:themeColor="accent1"/>
+        </w:rPr>
+      </w:pPr>
+      <w:r>
+        <w:rPr>
+          <w:rFonts w:ascii="Times" w:hAnsi="Times"/>
+          <w:color w:val="4472C4" w:themeColor="accent1"/>
+        </w:rPr>
+        <w:t xml:space="preserve">The link </w:t>
+      </w:r>
+      <w:r>
+        <w:rPr>
+          <w:rFonts w:ascii="Times" w:hAnsi="Times"/>
+          <w:color w:val="4472C4" w:themeColor="accent1"/>
+        </w:rPr>
+        <w:t>[</w:t>
+      </w:r>
+      <w:r>
+        <w:rPr>
+          <w:rFonts w:ascii="Times" w:hAnsi="Times"/>
+          <w:color w:val="4472C4" w:themeColor="accent1"/>
+        </w:rPr>
+        <w:t xml:space="preserve">n1 </w:t>
+      </w:r>
+      <w:r>
+        <w:rPr>
+          <w:rFonts w:ascii="Times" w:hAnsi="Times"/>
+          <w:color w:val="4472C4" w:themeColor="accent1"/>
+        </w:rPr>
+        <w:sym w:font="Wingdings" w:char="F0E0"/>
+      </w:r>
+      <w:r>
+        <w:rPr>
+          <w:rFonts w:ascii="Times" w:hAnsi="Times"/>
+          <w:color w:val="4472C4" w:themeColor="accent1"/>
+        </w:rPr>
+        <w:t xml:space="preserve"> n4</w:t>
+      </w:r>
+      <w:r>
+        <w:rPr>
+          <w:rFonts w:ascii="Times" w:hAnsi="Times"/>
+          <w:color w:val="4472C4" w:themeColor="accent1"/>
+        </w:rPr>
+        <w:t>]</w:t>
+      </w:r>
+      <w:r>
+        <w:rPr>
+          <w:rFonts w:ascii="Times" w:hAnsi="Times"/>
+          <w:color w:val="4472C4" w:themeColor="accent1"/>
+        </w:rPr>
+        <w:t xml:space="preserve"> is set to be down. </w:t>
+      </w:r>
+    </w:p>
+    <w:p>
+      <w:pPr>
+        <w:rPr>
+          <w:rFonts w:ascii="Times" w:hAnsi="Times"/>
+          <w:color w:val="4472C4" w:themeColor="accent1"/>
+        </w:rPr>
+      </w:pPr>
+      <w:r>
+        <w:rPr>
+          <w:rFonts w:ascii="Times" w:hAnsi="Times"/>
+          <w:color w:val="4472C4" w:themeColor="accent1"/>
+        </w:rPr>
+        <w:t>The route between communicating nodes don’t change.</w:t>
+      </w:r>
+    </w:p>
+    <w:p>
+      <w:pPr>
+        <w:rPr>
+          <w:rFonts w:ascii="Times" w:hAnsi="Times"/>
+          <w:color w:val="4472C4" w:themeColor="accent1"/>
+        </w:rPr>
+      </w:pPr>
+      <w:r>
+        <w:rPr>
+          <w:rFonts w:ascii="Times" w:hAnsi="Times"/>
+          <w:color w:val="4472C4" w:themeColor="accent1"/>
+        </w:rPr>
+        <w:t>As the result udp0 experience package loss</w:t>
+      </w:r>
+    </w:p>
+    <w:p>
+      <w:pPr>
+        <w:rPr>
+          <w:rFonts w:ascii="Times" w:hAnsi="Times"/>
+          <w:lang w:val="en-US"/>
+        </w:rPr>
+      </w:pPr>
+    </w:p>
+    <w:p>
+      <w:pPr>
+        <w:rPr>
+          <w:rFonts w:ascii="Times" w:hAnsi="Times"/>
+          <w:lang w:val="en-US"/>
+        </w:rPr>
+      </w:pPr>
+      <w:r>
+        <w:rPr>
+          <w:rFonts w:ascii="Times" w:hAnsi="Times"/>
+          <w:lang w:val="en-US"/>
+        </w:rPr>
+        <w:t>3.3</w:t>
+      </w:r>
+    </w:p>
+    <w:p>
+      <w:pPr>
+        <w:rPr>
+          <w:rFonts w:ascii="Times" w:eastAsia="Times New Roman" w:hAnsi="Times" w:cs="Times New Roman"/>
+        </w:rPr>
+      </w:pPr>
+      <w:r>
+        <w:rPr>
+          <w:rFonts w:ascii="Times" w:eastAsia="Times New Roman" w:hAnsi="Times" w:cs="Times New Roman"/>
+          <w:color w:val="000000"/>
+          <w:shd w:val="clear" w:color="auto" w:fill="FFFFFF"/>
+        </w:rPr>
+        <w:t>Did you observe any additional traffic as compared to Step 3 above? How does the network react to the changes that take place at time 1.0 and time 1.2 now?</w:t>
+      </w:r>
+    </w:p>
+    <w:p>
+      <w:pPr>
+        <w:rPr>
+          <w:rFonts w:ascii="Times" w:hAnsi="Times"/>
+          <w:color w:val="4472C4" w:themeColor="accent1"/>
+        </w:rPr>
+      </w:pPr>
+      <w:r>
+        <w:rPr>
+          <w:rFonts w:ascii="Times" w:hAnsi="Times"/>
+          <w:color w:val="4472C4" w:themeColor="accent1"/>
+        </w:rPr>
+        <w:t xml:space="preserve">Yes, the router </w:t>
+      </w:r>
+      <w:proofErr w:type="gramStart"/>
+      <w:r>
+        <w:rPr>
+          <w:rFonts w:ascii="Times" w:hAnsi="Times"/>
+          <w:color w:val="4472C4" w:themeColor="accent1"/>
+        </w:rPr>
+        <w:t>inform</w:t>
       </w:r>
       <w:proofErr w:type="gramEnd"/>
       <w:r>
         <w:rPr>
-          <w:rFonts w:ascii="Helvetica Neue" w:eastAsia="Times New Roman" w:hAnsi="Helvetica Neue" w:cs="Times New Roman"/>
+          <w:rFonts w:ascii="Times" w:hAnsi="Times"/>
+          <w:color w:val="4472C4" w:themeColor="accent1"/>
+        </w:rPr>
+        <w:t xml:space="preserve"> the neighbour about their distance vector. Udp0 reroute traffic from </w:t>
+      </w:r>
+      <w:r>
+        <w:rPr>
+          <w:rFonts w:ascii="Times" w:hAnsi="Times"/>
+          <w:color w:val="4472C4" w:themeColor="accent1"/>
+        </w:rPr>
+        <w:t>[</w:t>
+      </w:r>
+      <w:r>
+        <w:rPr>
+          <w:rFonts w:ascii="Times" w:hAnsi="Times"/>
+          <w:color w:val="4472C4" w:themeColor="accent1"/>
+        </w:rPr>
+        <w:t xml:space="preserve">n0 </w:t>
+      </w:r>
+      <w:r>
+        <w:rPr>
+          <w:rFonts w:ascii="Times" w:hAnsi="Times"/>
+          <w:color w:val="4472C4" w:themeColor="accent1"/>
+        </w:rPr>
+        <w:sym w:font="Wingdings" w:char="F0E0"/>
+      </w:r>
+      <w:r>
+        <w:rPr>
+          <w:rFonts w:ascii="Times" w:hAnsi="Times"/>
+          <w:color w:val="4472C4" w:themeColor="accent1"/>
+        </w:rPr>
+        <w:t xml:space="preserve"> n2</w:t>
+      </w:r>
+      <w:r>
+        <w:rPr>
+          <w:rFonts w:ascii="Times" w:hAnsi="Times"/>
+          <w:color w:val="4472C4" w:themeColor="accent1"/>
+        </w:rPr>
+        <w:t>]</w:t>
+      </w:r>
+      <w:r>
+        <w:rPr>
+          <w:rFonts w:ascii="Times" w:hAnsi="Times"/>
+          <w:color w:val="4472C4" w:themeColor="accent1"/>
+        </w:rPr>
+        <w:t xml:space="preserve"> since </w:t>
+      </w:r>
+      <w:r>
+        <w:rPr>
+          <w:rFonts w:ascii="Times" w:hAnsi="Times"/>
+          <w:color w:val="4472C4" w:themeColor="accent1"/>
+        </w:rPr>
+        <w:t>[</w:t>
+      </w:r>
+      <w:r>
+        <w:rPr>
+          <w:rFonts w:ascii="Times" w:hAnsi="Times"/>
+          <w:color w:val="4472C4" w:themeColor="accent1"/>
+        </w:rPr>
+        <w:t xml:space="preserve">n1 </w:t>
+      </w:r>
+      <w:r>
+        <w:rPr>
+          <w:rFonts w:ascii="Times" w:hAnsi="Times"/>
+          <w:color w:val="4472C4" w:themeColor="accent1"/>
+        </w:rPr>
+        <w:sym w:font="Wingdings" w:char="F0E0"/>
+      </w:r>
+      <w:r>
+        <w:rPr>
+          <w:rFonts w:ascii="Times" w:hAnsi="Times"/>
+          <w:color w:val="4472C4" w:themeColor="accent1"/>
+        </w:rPr>
+        <w:t xml:space="preserve"> n4</w:t>
+      </w:r>
+      <w:r>
+        <w:rPr>
+          <w:rFonts w:ascii="Times" w:hAnsi="Times"/>
+          <w:color w:val="4472C4" w:themeColor="accent1"/>
+        </w:rPr>
+        <w:t>]</w:t>
+      </w:r>
+      <w:r>
+        <w:rPr>
+          <w:rFonts w:ascii="Times" w:hAnsi="Times"/>
+          <w:color w:val="4472C4" w:themeColor="accent1"/>
+        </w:rPr>
+        <w:t xml:space="preserve"> is down</w:t>
+      </w:r>
+      <w:r>
+        <w:rPr>
+          <w:rFonts w:ascii="Times" w:hAnsi="Times"/>
+          <w:color w:val="4472C4" w:themeColor="accent1"/>
+        </w:rPr>
+        <w:t>.</w:t>
+      </w:r>
+      <w:r>
+        <w:rPr>
+          <w:rFonts w:ascii="Times" w:hAnsi="Times"/>
+          <w:color w:val="4472C4" w:themeColor="accent1"/>
+        </w:rPr>
+        <w:t xml:space="preserve"> </w:t>
+      </w:r>
+    </w:p>
+    <w:p>
+      <w:pPr>
+        <w:rPr>
+          <w:rFonts w:ascii="Times" w:hAnsi="Times"/>
+          <w:lang w:val="en-US"/>
+        </w:rPr>
+      </w:pPr>
+    </w:p>
+    <w:p>
+      <w:pPr>
+        <w:rPr>
+          <w:rFonts w:ascii="Times" w:hAnsi="Times"/>
+          <w:lang w:val="en-US"/>
+        </w:rPr>
+      </w:pPr>
+      <w:r>
+        <w:rPr>
+          <w:rFonts w:ascii="Times" w:hAnsi="Times"/>
+          <w:lang w:val="en-US"/>
+        </w:rPr>
+        <w:t>3.4</w:t>
+      </w:r>
+    </w:p>
+    <w:p>
+      <w:pPr>
+        <w:rPr>
+          <w:rFonts w:ascii="Times" w:eastAsia="Times New Roman" w:hAnsi="Times" w:cs="Times New Roman"/>
           <w:color w:val="000000"/>
-          <w:sz w:val="21"/>
-          <w:szCs w:val="21"/>
           <w:shd w:val="clear" w:color="auto" w:fill="FFFFFF"/>
         </w:rPr>
-        <w:t xml:space="preserve"> Why and why not?</w:t>
-      </w:r>
-    </w:p>
-    <w:p>
-      <w:pPr>
-        <w:rPr>
-          <w:rFonts w:ascii="Times" w:hAnsi="Times"/>
-          <w:lang w:val="en-US"/>
-        </w:rPr>
-      </w:pPr>
-    </w:p>
-    <w:p>
-      <w:pPr>
-        <w:rPr>
-          <w:rFonts w:ascii="Times" w:hAnsi="Times"/>
-          <w:lang w:val="en-US"/>
-        </w:rPr>
-      </w:pPr>
-    </w:p>
-    <w:p>
-      <w:pPr>
-        <w:rPr>
-          <w:rFonts w:ascii="Times" w:hAnsi="Times"/>
-          <w:lang w:val="en-US"/>
-        </w:rPr>
-      </w:pPr>
-      <w:r>
-        <w:rPr>
-          <w:rFonts w:ascii="Times" w:hAnsi="Times"/>
-          <w:lang w:val="en-US"/>
-        </w:rPr>
-        <w:t>2.3</w:t>
-      </w:r>
-    </w:p>
-    <w:p>
-      <w:pPr>
-        <w:rPr>
-          <w:rFonts w:ascii="Times New Roman" w:eastAsia="Times New Roman" w:hAnsi="Times New Roman" w:cs="Times New Roman"/>
-        </w:rPr>
-      </w:pPr>
-      <w:r>
-        <w:rPr>
-          <w:rFonts w:ascii="Helvetica Neue" w:eastAsia="Times New Roman" w:hAnsi="Helvetica Neue" w:cs="Times New Roman"/>
+      </w:pPr>
+      <w:r>
+        <w:rPr>
+          <w:rFonts w:ascii="Times" w:eastAsia="Times New Roman" w:hAnsi="Times" w:cs="Times New Roman"/>
           <w:color w:val="000000"/>
-          <w:sz w:val="21"/>
-          <w:szCs w:val="21"/>
           <w:shd w:val="clear" w:color="auto" w:fill="FFFFFF"/>
         </w:rPr>
-        <w:t>Give the ID, length, flag and offset values for all the fragments of the first packet sent by 192.168.1.103 with data size of 3500 bytes?</w:t>
-      </w:r>
-    </w:p>
-    <w:p>
-      <w:pPr>
-        <w:rPr>
-          <w:rFonts w:ascii="Times" w:hAnsi="Times"/>
-          <w:lang w:val="en-US"/>
-        </w:rPr>
-      </w:pPr>
-    </w:p>
-    <w:p>
-      <w:pPr>
-        <w:rPr>
-          <w:rFonts w:ascii="Times" w:hAnsi="Times"/>
-          <w:lang w:val="en-US"/>
-        </w:rPr>
-      </w:pPr>
-    </w:p>
-    <w:p>
-      <w:pPr>
-        <w:rPr>
-          <w:rFonts w:ascii="Times" w:hAnsi="Times"/>
-          <w:lang w:val="en-US"/>
-        </w:rPr>
-      </w:pPr>
-      <w:r>
-        <w:rPr>
-          <w:rFonts w:ascii="Times" w:hAnsi="Times"/>
-          <w:lang w:val="en-US"/>
-        </w:rPr>
-        <w:t>2.4</w:t>
-      </w:r>
-    </w:p>
-    <w:p>
-      <w:pPr>
-        <w:rPr>
-          <w:rFonts w:ascii="Times New Roman" w:eastAsia="Times New Roman" w:hAnsi="Times New Roman" w:cs="Times New Roman"/>
-        </w:rPr>
-      </w:pPr>
-      <w:r>
-        <w:rPr>
-          <w:rFonts w:ascii="Helvetica Neue" w:eastAsia="Times New Roman" w:hAnsi="Helvetica Neue" w:cs="Times New Roman"/>
-          <w:color w:val="000000"/>
-          <w:sz w:val="21"/>
-          <w:szCs w:val="21"/>
+        <w:t>How does this change affect the routing? Explain why.</w:t>
+      </w:r>
+    </w:p>
+    <w:p>
+      <w:pPr>
+        <w:rPr>
+          <w:rFonts w:ascii="Times" w:eastAsia="Times New Roman" w:hAnsi="Times" w:cs="Times New Roman"/>
+          <w:color w:val="4472C4" w:themeColor="accent1"/>
+        </w:rPr>
+      </w:pPr>
+      <w:r>
+        <w:rPr>
+          <w:rFonts w:ascii="Times" w:eastAsia="Times New Roman" w:hAnsi="Times" w:cs="Times New Roman"/>
+          <w:color w:val="4472C4" w:themeColor="accent1"/>
           <w:shd w:val="clear" w:color="auto" w:fill="FFFFFF"/>
         </w:rPr>
-        <w:t>Has fragmentation of fragments occurred when data of size 3500 bytes has been used? Why and why not?</w:t>
-      </w:r>
-    </w:p>
-    <w:p>
-      <w:pPr>
-        <w:rPr>
-          <w:rFonts w:ascii="Times" w:hAnsi="Times"/>
-          <w:lang w:val="en-US"/>
-        </w:rPr>
-      </w:pPr>
-    </w:p>
-    <w:p>
-      <w:pPr>
-        <w:rPr>
-          <w:rFonts w:ascii="Times" w:hAnsi="Times"/>
-          <w:lang w:val="en-US"/>
-        </w:rPr>
-      </w:pPr>
-    </w:p>
-    <w:p>
-      <w:pPr>
-        <w:rPr>
-          <w:rFonts w:ascii="Times" w:hAnsi="Times"/>
-          <w:lang w:val="en-US"/>
-        </w:rPr>
-      </w:pPr>
-      <w:r>
-        <w:rPr>
-          <w:rFonts w:ascii="Times" w:hAnsi="Times"/>
-          <w:lang w:val="en-US"/>
-        </w:rPr>
-        <w:t>2.5</w:t>
-      </w:r>
-    </w:p>
-    <w:p>
-      <w:pPr>
-        <w:rPr>
-          <w:rFonts w:ascii="Times New Roman" w:eastAsia="Times New Roman" w:hAnsi="Times New Roman" w:cs="Times New Roman"/>
-        </w:rPr>
-      </w:pPr>
-      <w:r>
-        <w:rPr>
-          <w:rFonts w:ascii="Helvetica Neue" w:eastAsia="Times New Roman" w:hAnsi="Helvetica Neue" w:cs="Times New Roman"/>
-          <w:color w:val="000000"/>
-          <w:sz w:val="21"/>
-          <w:szCs w:val="21"/>
-          <w:shd w:val="clear" w:color="auto" w:fill="FFFFFF"/>
-        </w:rPr>
-        <w:t>What will happen if for our example one fragment of the original datagram from 192.168.1.103 is lost?</w:t>
-      </w:r>
-    </w:p>
-    <w:p>
-      <w:pPr>
-        <w:rPr>
-          <w:rFonts w:ascii="Times" w:hAnsi="Times"/>
-        </w:rPr>
-      </w:pPr>
+        <w:t>For udp0</w:t>
+      </w:r>
+    </w:p>
+    <w:p>
+      <w:pPr>
+        <w:rPr>
+          <w:rFonts w:ascii="Times" w:hAnsi="Times"/>
+          <w:color w:val="4472C4" w:themeColor="accent1"/>
+          <w:lang w:val="en-US"/>
+        </w:rPr>
+      </w:pPr>
+      <w:r>
+        <w:rPr>
+          <w:rFonts w:ascii="Times" w:hAnsi="Times"/>
+          <w:color w:val="4472C4" w:themeColor="accent1"/>
+          <w:lang w:val="en-US"/>
+        </w:rPr>
+        <w:t xml:space="preserve">Since there is an increase of cost (1 </w:t>
+      </w:r>
+      <w:r>
+        <w:rPr>
+          <w:rFonts w:ascii="Times" w:hAnsi="Times"/>
+          <w:color w:val="4472C4" w:themeColor="accent1"/>
+          <w:lang w:val="en-US"/>
+        </w:rPr>
+        <w:sym w:font="Wingdings" w:char="F0E0"/>
+      </w:r>
+      <w:r>
+        <w:rPr>
+          <w:rFonts w:ascii="Times" w:hAnsi="Times"/>
+          <w:color w:val="4472C4" w:themeColor="accent1"/>
+          <w:lang w:val="en-US"/>
+        </w:rPr>
+        <w:t xml:space="preserve"> 3) at </w:t>
+      </w:r>
+      <w:r>
+        <w:rPr>
+          <w:rFonts w:ascii="Times" w:hAnsi="Times"/>
+          <w:color w:val="4472C4" w:themeColor="accent1"/>
+          <w:lang w:val="en-US"/>
+        </w:rPr>
+        <w:t>[</w:t>
+      </w:r>
+      <w:r>
+        <w:rPr>
+          <w:rFonts w:ascii="Times" w:hAnsi="Times"/>
+          <w:color w:val="4472C4" w:themeColor="accent1"/>
+          <w:lang w:val="en-US"/>
+        </w:rPr>
+        <w:t xml:space="preserve">n1 </w:t>
+      </w:r>
+      <w:r>
+        <w:rPr>
+          <w:rFonts w:ascii="Times" w:hAnsi="Times"/>
+          <w:color w:val="4472C4" w:themeColor="accent1"/>
+          <w:lang w:val="en-US"/>
+        </w:rPr>
+        <w:sym w:font="Wingdings" w:char="F0E0"/>
+      </w:r>
+      <w:r>
+        <w:rPr>
+          <w:rFonts w:ascii="Times" w:hAnsi="Times"/>
+          <w:color w:val="4472C4" w:themeColor="accent1"/>
+          <w:lang w:val="en-US"/>
+        </w:rPr>
+        <w:t xml:space="preserve"> n4</w:t>
+      </w:r>
+      <w:r>
+        <w:rPr>
+          <w:rFonts w:ascii="Times" w:hAnsi="Times"/>
+          <w:color w:val="4472C4" w:themeColor="accent1"/>
+          <w:lang w:val="en-US"/>
+        </w:rPr>
+        <w:t>]</w:t>
+      </w:r>
+      <w:r>
+        <w:rPr>
+          <w:rFonts w:ascii="Times" w:hAnsi="Times"/>
+          <w:color w:val="4472C4" w:themeColor="accent1"/>
+          <w:lang w:val="en-US"/>
+        </w:rPr>
+        <w:t xml:space="preserve">. The total cost </w:t>
+      </w:r>
+      <w:r>
+        <w:rPr>
+          <w:rFonts w:ascii="Times" w:hAnsi="Times"/>
+          <w:color w:val="4472C4" w:themeColor="accent1"/>
+          <w:lang w:val="en-US"/>
+        </w:rPr>
+        <w:t>[</w:t>
+      </w:r>
+      <w:r>
+        <w:rPr>
+          <w:rFonts w:ascii="Times" w:hAnsi="Times"/>
+          <w:color w:val="4472C4" w:themeColor="accent1"/>
+          <w:lang w:val="en-US"/>
+        </w:rPr>
+        <w:t xml:space="preserve">n1 </w:t>
+      </w:r>
+      <w:r>
+        <w:rPr>
+          <w:rFonts w:ascii="Times" w:hAnsi="Times"/>
+          <w:color w:val="4472C4" w:themeColor="accent1"/>
+          <w:lang w:val="en-US"/>
+        </w:rPr>
+        <w:sym w:font="Wingdings" w:char="F0E0"/>
+      </w:r>
+      <w:r>
+        <w:rPr>
+          <w:rFonts w:ascii="Times" w:hAnsi="Times"/>
+          <w:color w:val="4472C4" w:themeColor="accent1"/>
+          <w:lang w:val="en-US"/>
+        </w:rPr>
+        <w:t xml:space="preserve"> n4 </w:t>
+      </w:r>
+      <w:r>
+        <w:rPr>
+          <w:rFonts w:ascii="Times" w:hAnsi="Times"/>
+          <w:color w:val="4472C4" w:themeColor="accent1"/>
+          <w:lang w:val="en-US"/>
+        </w:rPr>
+        <w:sym w:font="Wingdings" w:char="F0E0"/>
+      </w:r>
+      <w:r>
+        <w:rPr>
+          <w:rFonts w:ascii="Times" w:hAnsi="Times"/>
+          <w:color w:val="4472C4" w:themeColor="accent1"/>
+          <w:lang w:val="en-US"/>
+        </w:rPr>
+        <w:t xml:space="preserve"> n5</w:t>
+      </w:r>
+      <w:r>
+        <w:rPr>
+          <w:rFonts w:ascii="Times" w:hAnsi="Times"/>
+          <w:color w:val="4472C4" w:themeColor="accent1"/>
+          <w:lang w:val="en-US"/>
+        </w:rPr>
+        <w:t>]</w:t>
+      </w:r>
+      <w:r>
+        <w:rPr>
+          <w:rFonts w:ascii="Times" w:hAnsi="Times"/>
+          <w:color w:val="4472C4" w:themeColor="accent1"/>
+          <w:lang w:val="en-US"/>
+        </w:rPr>
+        <w:t xml:space="preserve"> is 4 while </w:t>
+      </w:r>
+      <w:r>
+        <w:rPr>
+          <w:rFonts w:ascii="Times" w:hAnsi="Times"/>
+          <w:color w:val="4472C4" w:themeColor="accent1"/>
+          <w:lang w:val="en-US"/>
+        </w:rPr>
+        <w:t>[</w:t>
+      </w:r>
+      <w:r>
+        <w:rPr>
+          <w:rFonts w:ascii="Times" w:hAnsi="Times"/>
+          <w:color w:val="4472C4" w:themeColor="accent1"/>
+          <w:lang w:val="en-US"/>
+        </w:rPr>
+        <w:t>n1</w:t>
+      </w:r>
+      <w:r>
+        <w:rPr>
+          <w:rFonts w:ascii="Times" w:hAnsi="Times"/>
+          <w:color w:val="4472C4" w:themeColor="accent1"/>
+          <w:lang w:val="en-US"/>
+        </w:rPr>
+        <w:t xml:space="preserve"> </w:t>
+      </w:r>
+      <w:r>
+        <w:rPr>
+          <w:rFonts w:ascii="Times" w:hAnsi="Times"/>
+          <w:color w:val="4472C4" w:themeColor="accent1"/>
+          <w:lang w:val="en-US"/>
+        </w:rPr>
+        <w:sym w:font="Wingdings" w:char="F0E0"/>
+      </w:r>
+      <w:r>
+        <w:rPr>
+          <w:rFonts w:ascii="Times" w:hAnsi="Times"/>
+          <w:color w:val="4472C4" w:themeColor="accent1"/>
+          <w:lang w:val="en-US"/>
+        </w:rPr>
+        <w:t xml:space="preserve"> n2 </w:t>
+      </w:r>
+      <w:r>
+        <w:rPr>
+          <w:rFonts w:ascii="Times" w:hAnsi="Times"/>
+          <w:color w:val="4472C4" w:themeColor="accent1"/>
+          <w:lang w:val="en-US"/>
+        </w:rPr>
+        <w:sym w:font="Wingdings" w:char="F0E0"/>
+      </w:r>
+      <w:r>
+        <w:rPr>
+          <w:rFonts w:ascii="Times" w:hAnsi="Times"/>
+          <w:color w:val="4472C4" w:themeColor="accent1"/>
+          <w:lang w:val="en-US"/>
+        </w:rPr>
+        <w:t xml:space="preserve"> n3 </w:t>
+      </w:r>
+      <w:r>
+        <w:rPr>
+          <w:rFonts w:ascii="Times" w:hAnsi="Times"/>
+          <w:color w:val="4472C4" w:themeColor="accent1"/>
+          <w:lang w:val="en-US"/>
+        </w:rPr>
+        <w:sym w:font="Wingdings" w:char="F0E0"/>
+      </w:r>
+      <w:r>
+        <w:rPr>
+          <w:rFonts w:ascii="Times" w:hAnsi="Times"/>
+          <w:color w:val="4472C4" w:themeColor="accent1"/>
+          <w:lang w:val="en-US"/>
+        </w:rPr>
+        <w:t xml:space="preserve"> n5</w:t>
+      </w:r>
+      <w:r>
+        <w:rPr>
+          <w:rFonts w:ascii="Times" w:hAnsi="Times"/>
+          <w:color w:val="4472C4" w:themeColor="accent1"/>
+          <w:lang w:val="en-US"/>
+        </w:rPr>
+        <w:t>]</w:t>
+      </w:r>
       <w:bookmarkStart w:id="0" w:name="_GoBack"/>
       <w:bookmarkEnd w:id="0"/>
-    </w:p>
-    <w:p>
-      <w:pPr>
-        <w:rPr>
-          <w:rFonts w:ascii="Times" w:hAnsi="Times"/>
-          <w:lang w:val="en-US"/>
-        </w:rPr>
-      </w:pPr>
-    </w:p>
-    <w:p>
-      <w:pPr>
-        <w:rPr>
-          <w:rFonts w:ascii="Times" w:hAnsi="Times"/>
-          <w:lang w:val="en-US"/>
+      <w:r>
+        <w:rPr>
+          <w:rFonts w:ascii="Times" w:hAnsi="Times"/>
+          <w:color w:val="4472C4" w:themeColor="accent1"/>
+          <w:lang w:val="en-US"/>
+        </w:rPr>
+        <w:t xml:space="preserve"> is 3</w:t>
+      </w:r>
+      <w:r>
+        <w:rPr>
+          <w:rFonts w:ascii="Times" w:hAnsi="Times"/>
+          <w:color w:val="4472C4" w:themeColor="accent1"/>
+          <w:lang w:val="en-US"/>
+        </w:rPr>
+        <w:t xml:space="preserve">. It is cheaper to take the second route by using the distance vector </w:t>
+      </w:r>
+      <w:proofErr w:type="spellStart"/>
+      <w:r>
+        <w:rPr>
+          <w:rFonts w:ascii="Times" w:hAnsi="Times"/>
+          <w:color w:val="4472C4" w:themeColor="accent1"/>
+          <w:lang w:val="en-US"/>
+        </w:rPr>
+        <w:t>algo</w:t>
+      </w:r>
+      <w:proofErr w:type="spellEnd"/>
+      <w:r>
+        <w:rPr>
+          <w:rFonts w:ascii="Times" w:hAnsi="Times"/>
+          <w:color w:val="4472C4" w:themeColor="accent1"/>
+          <w:lang w:val="en-US"/>
+        </w:rPr>
+        <w:t>, although the first route has less link to travel.</w:t>
+      </w:r>
+    </w:p>
+    <w:p>
+      <w:pPr>
+        <w:rPr>
+          <w:rFonts w:ascii="Times" w:hAnsi="Times"/>
+          <w:color w:val="4472C4" w:themeColor="accent1"/>
+          <w:lang w:val="en-US"/>
+        </w:rPr>
+      </w:pPr>
+      <w:r>
+        <w:rPr>
+          <w:rFonts w:ascii="Times" w:hAnsi="Times"/>
+          <w:color w:val="4472C4" w:themeColor="accent1"/>
+          <w:lang w:val="en-US"/>
+        </w:rPr>
+        <w:t xml:space="preserve">For udp1 </w:t>
+      </w:r>
+    </w:p>
+    <w:p>
+      <w:pPr>
+        <w:rPr>
+          <w:rFonts w:ascii="Times" w:hAnsi="Times"/>
+          <w:color w:val="4472C4" w:themeColor="accent1"/>
+          <w:lang w:val="en-US"/>
+        </w:rPr>
+      </w:pPr>
+      <w:r>
+        <w:rPr>
+          <w:rFonts w:ascii="Times" w:hAnsi="Times"/>
+          <w:color w:val="4472C4" w:themeColor="accent1"/>
+          <w:lang w:val="en-US"/>
+        </w:rPr>
+        <w:t>It is not affected</w:t>
+      </w:r>
+    </w:p>
+    <w:p>
+      <w:pPr>
+        <w:rPr>
+          <w:rFonts w:ascii="Times" w:hAnsi="Times"/>
+          <w:lang w:val="en-US"/>
+        </w:rPr>
+      </w:pPr>
+    </w:p>
+    <w:p>
+      <w:pPr>
+        <w:rPr>
+          <w:rFonts w:ascii="Times" w:hAnsi="Times"/>
+          <w:lang w:val="en-US"/>
+        </w:rPr>
+      </w:pPr>
+      <w:r>
+        <w:rPr>
+          <w:rFonts w:ascii="Times" w:hAnsi="Times"/>
+          <w:lang w:val="en-US"/>
+        </w:rPr>
+        <w:t>3.5</w:t>
+      </w:r>
+    </w:p>
+    <w:p>
+      <w:pPr>
+        <w:rPr>
+          <w:rFonts w:ascii="Times" w:eastAsia="Times New Roman" w:hAnsi="Times" w:cs="Times New Roman"/>
+        </w:rPr>
+      </w:pPr>
+      <w:r>
+        <w:rPr>
+          <w:rFonts w:ascii="Times" w:eastAsia="Times New Roman" w:hAnsi="Times" w:cs="Times New Roman"/>
+          <w:color w:val="000000"/>
+          <w:shd w:val="clear" w:color="auto" w:fill="FFFFFF"/>
+        </w:rPr>
+        <w:t>Describe what happens and deduce the effect of the line you just uncommented.</w:t>
+      </w:r>
+    </w:p>
+    <w:p>
+      <w:pPr>
+        <w:rPr>
+          <w:rFonts w:ascii="Times" w:hAnsi="Times"/>
+          <w:color w:val="4472C4" w:themeColor="accent1"/>
+        </w:rPr>
+      </w:pPr>
+      <w:r>
+        <w:rPr>
+          <w:rFonts w:ascii="Times" w:hAnsi="Times"/>
+          <w:color w:val="4472C4" w:themeColor="accent1"/>
+        </w:rPr>
+        <w:t xml:space="preserve">For udp0 </w:t>
+      </w:r>
+    </w:p>
+    <w:p>
+      <w:pPr>
+        <w:rPr>
+          <w:rFonts w:ascii="Times" w:hAnsi="Times"/>
+          <w:color w:val="4472C4" w:themeColor="accent1"/>
+        </w:rPr>
+      </w:pPr>
+      <w:r>
+        <w:rPr>
+          <w:rFonts w:ascii="Times" w:hAnsi="Times"/>
+          <w:color w:val="4472C4" w:themeColor="accent1"/>
+        </w:rPr>
+        <w:t xml:space="preserve">Route 1: n0 </w:t>
+      </w:r>
+      <w:r>
+        <w:rPr>
+          <w:rFonts w:ascii="Times" w:hAnsi="Times"/>
+          <w:color w:val="4472C4" w:themeColor="accent1"/>
+        </w:rPr>
+        <w:sym w:font="Wingdings" w:char="F0E0"/>
+      </w:r>
+      <w:r>
+        <w:rPr>
+          <w:rFonts w:ascii="Times" w:hAnsi="Times"/>
+          <w:color w:val="4472C4" w:themeColor="accent1"/>
+        </w:rPr>
+        <w:t xml:space="preserve"> n1 </w:t>
+      </w:r>
+      <w:r>
+        <w:rPr>
+          <w:rFonts w:ascii="Times" w:hAnsi="Times"/>
+          <w:color w:val="4472C4" w:themeColor="accent1"/>
+        </w:rPr>
+        <w:sym w:font="Wingdings" w:char="F0E0"/>
+      </w:r>
+      <w:r>
+        <w:rPr>
+          <w:rFonts w:ascii="Times" w:hAnsi="Times"/>
+          <w:color w:val="4472C4" w:themeColor="accent1"/>
+        </w:rPr>
+        <w:t xml:space="preserve"> n4 </w:t>
+      </w:r>
+      <w:r>
+        <w:rPr>
+          <w:rFonts w:ascii="Times" w:hAnsi="Times"/>
+          <w:color w:val="4472C4" w:themeColor="accent1"/>
+        </w:rPr>
+        <w:sym w:font="Wingdings" w:char="F0E0"/>
+      </w:r>
+      <w:r>
+        <w:rPr>
+          <w:rFonts w:ascii="Times" w:hAnsi="Times"/>
+          <w:color w:val="4472C4" w:themeColor="accent1"/>
+        </w:rPr>
+        <w:t xml:space="preserve"> n5</w:t>
+      </w:r>
+      <w:r>
+        <w:rPr>
+          <w:rFonts w:ascii="Times" w:hAnsi="Times"/>
+          <w:color w:val="4472C4" w:themeColor="accent1"/>
+        </w:rPr>
+        <w:tab/>
+      </w:r>
+      <w:r>
+        <w:rPr>
+          <w:rFonts w:ascii="Times" w:hAnsi="Times"/>
+          <w:color w:val="4472C4" w:themeColor="accent1"/>
+        </w:rPr>
+        <w:tab/>
+        <w:t xml:space="preserve">cost = </w:t>
+      </w:r>
+      <w:r>
+        <w:rPr>
+          <w:rFonts w:ascii="Times" w:hAnsi="Times"/>
+          <w:color w:val="4472C4" w:themeColor="accent1"/>
+        </w:rPr>
+        <w:t>4</w:t>
+      </w:r>
+    </w:p>
+    <w:p>
+      <w:pPr>
+        <w:rPr>
+          <w:rFonts w:ascii="Times" w:hAnsi="Times"/>
+          <w:color w:val="4472C4" w:themeColor="accent1"/>
+          <w:lang w:val="en-US"/>
+        </w:rPr>
+      </w:pPr>
+      <w:r>
+        <w:rPr>
+          <w:rFonts w:ascii="Times" w:hAnsi="Times"/>
+          <w:color w:val="4472C4" w:themeColor="accent1"/>
+        </w:rPr>
+        <w:t xml:space="preserve">Route 2: n0 </w:t>
+      </w:r>
+      <w:r>
+        <w:rPr>
+          <w:rFonts w:ascii="Times" w:hAnsi="Times"/>
+          <w:color w:val="4472C4" w:themeColor="accent1"/>
+        </w:rPr>
+        <w:sym w:font="Wingdings" w:char="F0E0"/>
+      </w:r>
+      <w:r>
+        <w:rPr>
+          <w:rFonts w:ascii="Times" w:hAnsi="Times"/>
+          <w:color w:val="4472C4" w:themeColor="accent1"/>
+        </w:rPr>
+        <w:t xml:space="preserve"> </w:t>
+      </w:r>
+      <w:r>
+        <w:rPr>
+          <w:rFonts w:ascii="Times" w:hAnsi="Times"/>
+          <w:color w:val="4472C4" w:themeColor="accent1"/>
+          <w:lang w:val="en-US"/>
+        </w:rPr>
+        <w:t xml:space="preserve">n1 </w:t>
+      </w:r>
+      <w:r>
+        <w:rPr>
+          <w:rFonts w:ascii="Times" w:hAnsi="Times"/>
+          <w:color w:val="4472C4" w:themeColor="accent1"/>
+          <w:lang w:val="en-US"/>
+        </w:rPr>
+        <w:sym w:font="Wingdings" w:char="F0E0"/>
+      </w:r>
+      <w:r>
+        <w:rPr>
+          <w:rFonts w:ascii="Times" w:hAnsi="Times"/>
+          <w:color w:val="4472C4" w:themeColor="accent1"/>
+          <w:lang w:val="en-US"/>
+        </w:rPr>
+        <w:t xml:space="preserve"> n2 </w:t>
+      </w:r>
+      <w:r>
+        <w:rPr>
+          <w:rFonts w:ascii="Times" w:hAnsi="Times"/>
+          <w:color w:val="4472C4" w:themeColor="accent1"/>
+          <w:lang w:val="en-US"/>
+        </w:rPr>
+        <w:sym w:font="Wingdings" w:char="F0E0"/>
+      </w:r>
+      <w:r>
+        <w:rPr>
+          <w:rFonts w:ascii="Times" w:hAnsi="Times"/>
+          <w:color w:val="4472C4" w:themeColor="accent1"/>
+          <w:lang w:val="en-US"/>
+        </w:rPr>
+        <w:t xml:space="preserve"> n3 </w:t>
+      </w:r>
+      <w:r>
+        <w:rPr>
+          <w:rFonts w:ascii="Times" w:hAnsi="Times"/>
+          <w:color w:val="4472C4" w:themeColor="accent1"/>
+          <w:lang w:val="en-US"/>
+        </w:rPr>
+        <w:sym w:font="Wingdings" w:char="F0E0"/>
+      </w:r>
+      <w:r>
+        <w:rPr>
+          <w:rFonts w:ascii="Times" w:hAnsi="Times"/>
+          <w:color w:val="4472C4" w:themeColor="accent1"/>
+          <w:lang w:val="en-US"/>
+        </w:rPr>
+        <w:t xml:space="preserve"> n</w:t>
+      </w:r>
+      <w:r>
+        <w:rPr>
+          <w:rFonts w:ascii="Times" w:hAnsi="Times"/>
+          <w:color w:val="4472C4" w:themeColor="accent1"/>
+          <w:lang w:val="en-US"/>
+        </w:rPr>
+        <w:t xml:space="preserve">5 </w:t>
+      </w:r>
+      <w:r>
+        <w:rPr>
+          <w:rFonts w:ascii="Times" w:hAnsi="Times"/>
+          <w:color w:val="4472C4" w:themeColor="accent1"/>
+          <w:lang w:val="en-US"/>
+        </w:rPr>
+        <w:tab/>
+      </w:r>
+      <w:r>
+        <w:rPr>
+          <w:rFonts w:ascii="Times" w:hAnsi="Times"/>
+          <w:color w:val="4472C4" w:themeColor="accent1"/>
+          <w:lang w:val="en-US"/>
+        </w:rPr>
+        <w:tab/>
+        <w:t xml:space="preserve">cost = </w:t>
+      </w:r>
+      <w:r>
+        <w:rPr>
+          <w:rFonts w:ascii="Times" w:hAnsi="Times"/>
+          <w:color w:val="4472C4" w:themeColor="accent1"/>
+          <w:lang w:val="en-US"/>
+        </w:rPr>
+        <w:t>5</w:t>
+      </w:r>
+    </w:p>
+    <w:p>
+      <w:pPr>
+        <w:rPr>
+          <w:rFonts w:ascii="Times" w:hAnsi="Times"/>
+          <w:color w:val="4472C4" w:themeColor="accent1"/>
+        </w:rPr>
+      </w:pPr>
+      <w:r>
+        <w:rPr>
+          <w:rFonts w:ascii="Times" w:hAnsi="Times"/>
+          <w:color w:val="4472C4" w:themeColor="accent1"/>
+        </w:rPr>
+        <w:t>For udp1</w:t>
+      </w:r>
+    </w:p>
+    <w:p>
+      <w:pPr>
+        <w:rPr>
+          <w:rFonts w:ascii="Times" w:hAnsi="Times"/>
+          <w:color w:val="4472C4" w:themeColor="accent1"/>
+        </w:rPr>
+      </w:pPr>
+      <w:r>
+        <w:rPr>
+          <w:rFonts w:ascii="Times" w:hAnsi="Times"/>
+          <w:color w:val="4472C4" w:themeColor="accent1"/>
+        </w:rPr>
+        <w:t xml:space="preserve">Route 1: n2 </w:t>
+      </w:r>
+      <w:r>
+        <w:rPr>
+          <w:rFonts w:ascii="Times" w:hAnsi="Times"/>
+          <w:color w:val="4472C4" w:themeColor="accent1"/>
+        </w:rPr>
+        <w:sym w:font="Wingdings" w:char="F0E0"/>
+      </w:r>
+      <w:r>
+        <w:rPr>
+          <w:rFonts w:ascii="Times" w:hAnsi="Times"/>
+          <w:color w:val="4472C4" w:themeColor="accent1"/>
+        </w:rPr>
+        <w:t xml:space="preserve"> n3 </w:t>
+      </w:r>
+      <w:r>
+        <w:rPr>
+          <w:rFonts w:ascii="Times" w:hAnsi="Times"/>
+          <w:color w:val="4472C4" w:themeColor="accent1"/>
+        </w:rPr>
+        <w:sym w:font="Wingdings" w:char="F0E0"/>
+      </w:r>
+      <w:r>
+        <w:rPr>
+          <w:rFonts w:ascii="Times" w:hAnsi="Times"/>
+          <w:color w:val="4472C4" w:themeColor="accent1"/>
+        </w:rPr>
+        <w:t xml:space="preserve"> n5</w:t>
+      </w:r>
+      <w:r>
+        <w:rPr>
+          <w:rFonts w:ascii="Times" w:hAnsi="Times"/>
+          <w:color w:val="4472C4" w:themeColor="accent1"/>
+        </w:rPr>
+        <w:tab/>
+      </w:r>
+      <w:r>
+        <w:rPr>
+          <w:rFonts w:ascii="Times" w:hAnsi="Times"/>
+          <w:color w:val="4472C4" w:themeColor="accent1"/>
+        </w:rPr>
+        <w:tab/>
+      </w:r>
+      <w:r>
+        <w:rPr>
+          <w:rFonts w:ascii="Times" w:hAnsi="Times"/>
+          <w:color w:val="4472C4" w:themeColor="accent1"/>
+        </w:rPr>
+        <w:tab/>
+        <w:t xml:space="preserve">cost = </w:t>
+      </w:r>
+      <w:r>
+        <w:rPr>
+          <w:rFonts w:ascii="Times" w:hAnsi="Times"/>
+          <w:color w:val="4472C4" w:themeColor="accent1"/>
+        </w:rPr>
+        <w:t>4</w:t>
+      </w:r>
+    </w:p>
+    <w:p>
+      <w:pPr>
+        <w:rPr>
+          <w:rFonts w:ascii="Times" w:hAnsi="Times"/>
+          <w:color w:val="4472C4" w:themeColor="accent1"/>
+        </w:rPr>
+      </w:pPr>
+      <w:r>
+        <w:rPr>
+          <w:rFonts w:ascii="Times" w:hAnsi="Times"/>
+          <w:color w:val="4472C4" w:themeColor="accent1"/>
+        </w:rPr>
+        <w:t xml:space="preserve">Route 2: n2 </w:t>
+      </w:r>
+      <w:r>
+        <w:rPr>
+          <w:rFonts w:ascii="Times" w:hAnsi="Times"/>
+          <w:color w:val="4472C4" w:themeColor="accent1"/>
+        </w:rPr>
+        <w:sym w:font="Wingdings" w:char="F0E0"/>
+      </w:r>
+      <w:r>
+        <w:rPr>
+          <w:rFonts w:ascii="Times" w:hAnsi="Times"/>
+          <w:color w:val="4472C4" w:themeColor="accent1"/>
+        </w:rPr>
+        <w:t xml:space="preserve"> </w:t>
+      </w:r>
+      <w:r>
+        <w:rPr>
+          <w:rFonts w:ascii="Times" w:hAnsi="Times"/>
+          <w:color w:val="4472C4" w:themeColor="accent1"/>
+        </w:rPr>
+        <w:t xml:space="preserve">n1 </w:t>
+      </w:r>
+      <w:r>
+        <w:rPr>
+          <w:rFonts w:ascii="Times" w:hAnsi="Times"/>
+          <w:color w:val="4472C4" w:themeColor="accent1"/>
+        </w:rPr>
+        <w:sym w:font="Wingdings" w:char="F0E0"/>
+      </w:r>
+      <w:r>
+        <w:rPr>
+          <w:rFonts w:ascii="Times" w:hAnsi="Times"/>
+          <w:color w:val="4472C4" w:themeColor="accent1"/>
+        </w:rPr>
+        <w:t xml:space="preserve"> n4 </w:t>
+      </w:r>
+      <w:r>
+        <w:rPr>
+          <w:rFonts w:ascii="Times" w:hAnsi="Times"/>
+          <w:color w:val="4472C4" w:themeColor="accent1"/>
+        </w:rPr>
+        <w:sym w:font="Wingdings" w:char="F0E0"/>
+      </w:r>
+      <w:r>
+        <w:rPr>
+          <w:rFonts w:ascii="Times" w:hAnsi="Times"/>
+          <w:color w:val="4472C4" w:themeColor="accent1"/>
+        </w:rPr>
+        <w:t xml:space="preserve"> n5</w:t>
+      </w:r>
+      <w:r>
+        <w:rPr>
+          <w:rFonts w:ascii="Times" w:hAnsi="Times"/>
+          <w:color w:val="4472C4" w:themeColor="accent1"/>
+        </w:rPr>
+        <w:tab/>
+      </w:r>
+      <w:r>
+        <w:rPr>
+          <w:rFonts w:ascii="Times" w:hAnsi="Times"/>
+          <w:color w:val="4472C4" w:themeColor="accent1"/>
+        </w:rPr>
+        <w:tab/>
+        <w:t xml:space="preserve">cost = </w:t>
+      </w:r>
+      <w:r>
+        <w:rPr>
+          <w:rFonts w:ascii="Times" w:hAnsi="Times"/>
+          <w:color w:val="4472C4" w:themeColor="accent1"/>
+        </w:rPr>
+        <w:t>4</w:t>
+      </w:r>
+    </w:p>
+    <w:p>
+      <w:pPr>
+        <w:rPr>
+          <w:rFonts w:ascii="Times" w:hAnsi="Times"/>
+          <w:color w:val="4472C4" w:themeColor="accent1"/>
+        </w:rPr>
+      </w:pPr>
+      <w:r>
+        <w:rPr>
+          <w:rFonts w:ascii="Times" w:hAnsi="Times"/>
+          <w:color w:val="4472C4" w:themeColor="accent1"/>
+        </w:rPr>
+        <w:t xml:space="preserve">Only </w:t>
+      </w:r>
+      <w:r>
+        <w:rPr>
+          <w:rFonts w:ascii="Times" w:hAnsi="Times"/>
+          <w:color w:val="4472C4" w:themeColor="accent1"/>
+        </w:rPr>
+        <w:t>udp1 will use route</w:t>
+      </w:r>
+      <w:r>
+        <w:rPr>
+          <w:rFonts w:ascii="Times" w:hAnsi="Times"/>
+          <w:color w:val="4472C4" w:themeColor="accent1"/>
+        </w:rPr>
+        <w:t xml:space="preserve"> 1 and route 2</w:t>
+      </w:r>
+      <w:r>
+        <w:rPr>
+          <w:rFonts w:ascii="Times" w:hAnsi="Times"/>
+          <w:color w:val="4472C4" w:themeColor="accent1"/>
+        </w:rPr>
+        <w:t xml:space="preserve"> to n5</w:t>
+      </w:r>
+      <w:r>
+        <w:rPr>
+          <w:rFonts w:ascii="Times" w:hAnsi="Times"/>
+          <w:color w:val="4472C4" w:themeColor="accent1"/>
+        </w:rPr>
+        <w:t xml:space="preserve"> and udp0 will use only route 1 which has the lowes</w:t>
+      </w:r>
+      <w:r>
+        <w:rPr>
+          <w:rFonts w:ascii="Times" w:hAnsi="Times"/>
+          <w:color w:val="4472C4" w:themeColor="accent1"/>
+        </w:rPr>
+        <w:t>t</w:t>
+      </w:r>
+      <w:r>
+        <w:rPr>
+          <w:rFonts w:ascii="Times" w:hAnsi="Times"/>
+          <w:color w:val="4472C4" w:themeColor="accent1"/>
+        </w:rPr>
+        <w:t xml:space="preserve"> cost</w:t>
+      </w:r>
+      <w:r>
+        <w:rPr>
+          <w:rFonts w:ascii="Times" w:hAnsi="Times"/>
+          <w:color w:val="4472C4" w:themeColor="accent1"/>
+        </w:rPr>
+        <w:t xml:space="preserve"> to n5</w:t>
+      </w:r>
+    </w:p>
+    <w:p>
+      <w:pPr>
+        <w:rPr>
+          <w:rFonts w:ascii="Times" w:hAnsi="Times"/>
         </w:rPr>
       </w:pPr>
     </w:p>
@@ -969,6 +3575,22 @@
     <w:uiPriority w:val="99"/>
     <w:rsid w:val="00F9250B"/>
   </w:style>
+  <w:style w:type="table" w:styleId="TableGrid">
+    <w:name w:val="Table Grid"/>
+    <w:basedOn w:val="TableNormal"/>
+    <w:uiPriority w:val="39"/>
+    <w:rsid w:val="00273A97"/>
+    <w:tblPr>
+      <w:tblBorders>
+        <w:top w:val="single" w:sz="4" w:space="0" w:color="auto"/>
+        <w:left w:val="single" w:sz="4" w:space="0" w:color="auto"/>
+        <w:bottom w:val="single" w:sz="4" w:space="0" w:color="auto"/>
+        <w:right w:val="single" w:sz="4" w:space="0" w:color="auto"/>
+        <w:insideH w:val="single" w:sz="4" w:space="0" w:color="auto"/>
+        <w:insideV w:val="single" w:sz="4" w:space="0" w:color="auto"/>
+      </w:tblBorders>
+    </w:tblPr>
+  </w:style>
 </w:styles>
 </file>
 

</xml_diff>